<commit_message>
Add initial app description document
</commit_message>
<xml_diff>
--- a/app description.docx
+++ b/app description.docx
@@ -12019,6 +12019,1509 @@
           <w:rtl w:val="0"/>
         </w:rPr>
         <w:t>Environment variable management with python-dotenv</w:t>
+      </w:r>
+    </w:p>
+    <w:p>
+      <w:pPr>
+        <w:pStyle w:val="Body"/>
+        <w:bidi w:val="0"/>
+        <w:rPr>
+          <w:shd w:val="clear" w:color="auto" w:fill="ffffff"/>
+        </w:rPr>
+      </w:pPr>
+    </w:p>
+    <w:p>
+      <w:pPr>
+        <w:pStyle w:val="Body"/>
+        <w:bidi w:val="0"/>
+        <w:rPr>
+          <w:shd w:val="clear" w:color="auto" w:fill="ffffff"/>
+        </w:rPr>
+      </w:pPr>
+    </w:p>
+    <w:p>
+      <w:pPr>
+        <w:pStyle w:val="Body"/>
+        <w:bidi w:val="0"/>
+        <w:rPr>
+          <w:shd w:val="clear" w:color="auto" w:fill="ffffff"/>
+        </w:rPr>
+      </w:pPr>
+    </w:p>
+    <w:p>
+      <w:pPr>
+        <w:pStyle w:val="Body"/>
+        <w:bidi w:val="0"/>
+        <w:rPr>
+          <w:shd w:val="clear" w:color="auto" w:fill="ffffff"/>
+        </w:rPr>
+      </w:pPr>
+    </w:p>
+    <w:p>
+      <w:pPr>
+        <w:pStyle w:val="Body"/>
+        <w:bidi w:val="0"/>
+        <w:rPr>
+          <w:shd w:val="clear" w:color="auto" w:fill="ffffff"/>
+        </w:rPr>
+      </w:pPr>
+    </w:p>
+    <w:p>
+      <w:pPr>
+        <w:pStyle w:val="Body"/>
+        <w:bidi w:val="0"/>
+        <w:rPr>
+          <w:shd w:val="clear" w:color="auto" w:fill="ffffff"/>
+        </w:rPr>
+      </w:pPr>
+    </w:p>
+    <w:p>
+      <w:pPr>
+        <w:pStyle w:val="Body"/>
+        <w:bidi w:val="0"/>
+        <w:rPr>
+          <w:shd w:val="clear" w:color="auto" w:fill="ffffff"/>
+        </w:rPr>
+      </w:pPr>
+    </w:p>
+    <w:p>
+      <w:pPr>
+        <w:pStyle w:val="Body"/>
+        <w:bidi w:val="0"/>
+        <w:rPr>
+          <w:shd w:val="clear" w:color="auto" w:fill="ffffff"/>
+        </w:rPr>
+      </w:pPr>
+    </w:p>
+    <w:p>
+      <w:pPr>
+        <w:pStyle w:val="Body"/>
+        <w:bidi w:val="0"/>
+        <w:rPr>
+          <w:shd w:val="clear" w:color="auto" w:fill="ffffff"/>
+        </w:rPr>
+      </w:pPr>
+      <w:r>
+        <w:rPr>
+          <w:shd w:val="clear" w:color="auto" w:fill="ffffff"/>
+          <w:rtl w:val="0"/>
+          <w:lang w:val="en-US"/>
+        </w:rPr>
+        <w:t>H</w:t>
+      </w:r>
+      <w:r>
+        <w:rPr>
+          <w:rtl w:val="0"/>
+        </w:rPr>
+        <w:t>ealth Appointment System: UX/UI Template Files</w:t>
+      </w:r>
+    </w:p>
+    <w:p>
+      <w:pPr>
+        <w:pStyle w:val="Body"/>
+        <w:bidi w:val="0"/>
+        <w:rPr>
+          <w:shd w:val="clear" w:color="auto" w:fill="ffffff"/>
+        </w:rPr>
+      </w:pPr>
+      <w:r>
+        <w:rPr>
+          <w:rtl w:val="0"/>
+        </w:rPr>
+        <w:t>Here's a comprehensive list of all template files that define the UX/UI of the Health Appointment System, organized by category:</w:t>
+      </w:r>
+    </w:p>
+    <w:p>
+      <w:pPr>
+        <w:pStyle w:val="Body"/>
+        <w:bidi w:val="0"/>
+        <w:rPr>
+          <w:shd w:val="clear" w:color="auto" w:fill="ffffff"/>
+        </w:rPr>
+      </w:pPr>
+      <w:r>
+        <w:rPr>
+          <w:rtl w:val="0"/>
+        </w:rPr>
+        <w:t>Base Templates</w:t>
+      </w:r>
+    </w:p>
+    <w:p>
+      <w:pPr>
+        <w:pStyle w:val="Body"/>
+        <w:numPr>
+          <w:ilvl w:val="0"/>
+          <w:numId w:val="41"/>
+        </w:numPr>
+        <w:bidi w:val="0"/>
+        <w:rPr>
+          <w:sz w:val="18"/>
+          <w:szCs w:val="18"/>
+        </w:rPr>
+      </w:pPr>
+      <w:r>
+        <w:rPr>
+          <w:rFonts w:ascii="Monaco" w:hAnsi="Monaco"/>
+          <w:sz w:val="18"/>
+          <w:szCs w:val="18"/>
+          <w:u w:val="single"/>
+          <w:rtl w:val="0"/>
+          <w:lang w:val="en-US"/>
+        </w:rPr>
+        <w:t>templates/base.html</w:t>
+      </w:r>
+      <w:r>
+        <w:rPr>
+          <w:rtl w:val="0"/>
+        </w:rPr>
+        <w:t> </w:t>
+      </w:r>
+      <w:r>
+        <w:rPr>
+          <w:rtl w:val="0"/>
+        </w:rPr>
+        <w:t>- Main layout template with navigation and footer</w:t>
+      </w:r>
+    </w:p>
+    <w:p>
+      <w:pPr>
+        <w:pStyle w:val="Body"/>
+        <w:numPr>
+          <w:ilvl w:val="0"/>
+          <w:numId w:val="41"/>
+        </w:numPr>
+        <w:bidi w:val="0"/>
+        <w:rPr>
+          <w:sz w:val="18"/>
+          <w:szCs w:val="18"/>
+        </w:rPr>
+      </w:pPr>
+      <w:r>
+        <w:rPr>
+          <w:rFonts w:ascii="Monaco" w:hAnsi="Monaco"/>
+          <w:sz w:val="18"/>
+          <w:szCs w:val="18"/>
+          <w:u w:val="single"/>
+          <w:rtl w:val="0"/>
+          <w:lang w:val="en-US"/>
+        </w:rPr>
+        <w:t>templates/admin/base.html</w:t>
+      </w:r>
+      <w:r>
+        <w:rPr>
+          <w:rtl w:val="0"/>
+        </w:rPr>
+        <w:t> </w:t>
+      </w:r>
+      <w:r>
+        <w:rPr>
+          <w:rtl w:val="0"/>
+        </w:rPr>
+        <w:t>- Admin-specific base layout</w:t>
+      </w:r>
+    </w:p>
+    <w:p>
+      <w:pPr>
+        <w:pStyle w:val="Body"/>
+        <w:bidi w:val="0"/>
+        <w:rPr>
+          <w:shd w:val="clear" w:color="auto" w:fill="ffffff"/>
+        </w:rPr>
+      </w:pPr>
+      <w:r>
+        <w:rPr>
+          <w:rtl w:val="0"/>
+        </w:rPr>
+        <w:t>Public Pages</w:t>
+      </w:r>
+    </w:p>
+    <w:p>
+      <w:pPr>
+        <w:pStyle w:val="Body"/>
+        <w:numPr>
+          <w:ilvl w:val="0"/>
+          <w:numId w:val="42"/>
+        </w:numPr>
+        <w:bidi w:val="0"/>
+        <w:rPr>
+          <w:sz w:val="18"/>
+          <w:szCs w:val="18"/>
+        </w:rPr>
+      </w:pPr>
+      <w:r>
+        <w:rPr>
+          <w:rFonts w:ascii="Monaco" w:hAnsi="Monaco"/>
+          <w:sz w:val="18"/>
+          <w:szCs w:val="18"/>
+          <w:u w:val="single"/>
+          <w:rtl w:val="0"/>
+          <w:lang w:val="en-US"/>
+        </w:rPr>
+        <w:t>templates/index.html</w:t>
+      </w:r>
+      <w:r>
+        <w:rPr>
+          <w:rtl w:val="0"/>
+        </w:rPr>
+        <w:t> </w:t>
+      </w:r>
+      <w:r>
+        <w:rPr>
+          <w:rtl w:val="0"/>
+        </w:rPr>
+        <w:t>- Homepage/landing page</w:t>
+      </w:r>
+    </w:p>
+    <w:p>
+      <w:pPr>
+        <w:pStyle w:val="Body"/>
+        <w:numPr>
+          <w:ilvl w:val="0"/>
+          <w:numId w:val="43"/>
+        </w:numPr>
+        <w:bidi w:val="0"/>
+      </w:pPr>
+      <w:r>
+        <w:rPr>
+          <w:rtl w:val="0"/>
+        </w:rPr>
+        <w:t>templates/about.html</w:t>
+      </w:r>
+      <w:r>
+        <w:rPr>
+          <w:rFonts w:ascii="Helvetica" w:hAnsi="Helvetica" w:hint="default"/>
+          <w:sz w:val="21"/>
+          <w:szCs w:val="21"/>
+          <w:u w:val="none"/>
+          <w:rtl w:val="0"/>
+        </w:rPr>
+        <w:t> </w:t>
+      </w:r>
+      <w:r>
+        <w:rPr>
+          <w:rFonts w:ascii="Helvetica" w:hAnsi="Helvetica"/>
+          <w:sz w:val="21"/>
+          <w:szCs w:val="21"/>
+          <w:u w:val="none"/>
+          <w:rtl w:val="0"/>
+          <w:lang w:val="en-US"/>
+        </w:rPr>
+        <w:t>- About page</w:t>
+      </w:r>
+    </w:p>
+    <w:p>
+      <w:pPr>
+        <w:pStyle w:val="Body"/>
+        <w:numPr>
+          <w:ilvl w:val="0"/>
+          <w:numId w:val="43"/>
+        </w:numPr>
+        <w:bidi w:val="0"/>
+      </w:pPr>
+      <w:r>
+        <w:rPr>
+          <w:rtl w:val="0"/>
+        </w:rPr>
+        <w:t>templates/contact.html</w:t>
+      </w:r>
+      <w:r>
+        <w:rPr>
+          <w:rFonts w:ascii="Helvetica" w:hAnsi="Helvetica" w:hint="default"/>
+          <w:sz w:val="21"/>
+          <w:szCs w:val="21"/>
+          <w:u w:val="none"/>
+          <w:rtl w:val="0"/>
+        </w:rPr>
+        <w:t> </w:t>
+      </w:r>
+      <w:r>
+        <w:rPr>
+          <w:rFonts w:ascii="Helvetica" w:hAnsi="Helvetica"/>
+          <w:sz w:val="21"/>
+          <w:szCs w:val="21"/>
+          <w:u w:val="none"/>
+          <w:rtl w:val="0"/>
+          <w:lang w:val="en-US"/>
+        </w:rPr>
+        <w:t>- Contact form page</w:t>
+      </w:r>
+    </w:p>
+    <w:p>
+      <w:pPr>
+        <w:pStyle w:val="Body"/>
+        <w:bidi w:val="0"/>
+        <w:rPr>
+          <w:shd w:val="clear" w:color="auto" w:fill="ffffff"/>
+        </w:rPr>
+      </w:pPr>
+      <w:r>
+        <w:rPr>
+          <w:rtl w:val="0"/>
+        </w:rPr>
+        <w:t>Authentication Interfaces</w:t>
+      </w:r>
+    </w:p>
+    <w:p>
+      <w:pPr>
+        <w:pStyle w:val="Body"/>
+        <w:numPr>
+          <w:ilvl w:val="0"/>
+          <w:numId w:val="44"/>
+        </w:numPr>
+        <w:bidi w:val="0"/>
+      </w:pPr>
+      <w:r>
+        <w:rPr>
+          <w:rtl w:val="0"/>
+        </w:rPr>
+        <w:t>templates/auth/login.html</w:t>
+      </w:r>
+      <w:r>
+        <w:rPr>
+          <w:rFonts w:ascii="Helvetica" w:hAnsi="Helvetica" w:hint="default"/>
+          <w:sz w:val="21"/>
+          <w:szCs w:val="21"/>
+          <w:u w:val="none"/>
+          <w:rtl w:val="0"/>
+        </w:rPr>
+        <w:t> </w:t>
+      </w:r>
+      <w:r>
+        <w:rPr>
+          <w:rFonts w:ascii="Helvetica" w:hAnsi="Helvetica"/>
+          <w:sz w:val="21"/>
+          <w:szCs w:val="21"/>
+          <w:u w:val="none"/>
+          <w:rtl w:val="0"/>
+          <w:lang w:val="en-US"/>
+        </w:rPr>
+        <w:t>- User login</w:t>
+      </w:r>
+    </w:p>
+    <w:p>
+      <w:pPr>
+        <w:pStyle w:val="Body"/>
+        <w:numPr>
+          <w:ilvl w:val="0"/>
+          <w:numId w:val="41"/>
+        </w:numPr>
+        <w:bidi w:val="0"/>
+        <w:rPr>
+          <w:sz w:val="18"/>
+          <w:szCs w:val="18"/>
+        </w:rPr>
+      </w:pPr>
+      <w:r>
+        <w:rPr>
+          <w:rFonts w:ascii="Monaco" w:hAnsi="Monaco"/>
+          <w:sz w:val="18"/>
+          <w:szCs w:val="18"/>
+          <w:u w:val="single"/>
+          <w:rtl w:val="0"/>
+          <w:lang w:val="en-US"/>
+        </w:rPr>
+        <w:t>templates/auth/register_choice.html</w:t>
+      </w:r>
+      <w:r>
+        <w:rPr>
+          <w:rtl w:val="0"/>
+        </w:rPr>
+        <w:t> </w:t>
+      </w:r>
+      <w:r>
+        <w:rPr>
+          <w:rtl w:val="0"/>
+        </w:rPr>
+        <w:t>- Choose registration type (patient/doctor)</w:t>
+      </w:r>
+    </w:p>
+    <w:p>
+      <w:pPr>
+        <w:pStyle w:val="Body"/>
+        <w:numPr>
+          <w:ilvl w:val="0"/>
+          <w:numId w:val="43"/>
+        </w:numPr>
+        <w:bidi w:val="0"/>
+      </w:pPr>
+      <w:r>
+        <w:rPr>
+          <w:rtl w:val="0"/>
+        </w:rPr>
+        <w:t>templates/auth/register_patient.html</w:t>
+      </w:r>
+      <w:r>
+        <w:rPr>
+          <w:rFonts w:ascii="Helvetica" w:hAnsi="Helvetica" w:hint="default"/>
+          <w:sz w:val="21"/>
+          <w:szCs w:val="21"/>
+          <w:u w:val="none"/>
+          <w:rtl w:val="0"/>
+        </w:rPr>
+        <w:t> </w:t>
+      </w:r>
+      <w:r>
+        <w:rPr>
+          <w:rFonts w:ascii="Helvetica" w:hAnsi="Helvetica"/>
+          <w:sz w:val="21"/>
+          <w:szCs w:val="21"/>
+          <w:u w:val="none"/>
+          <w:rtl w:val="0"/>
+          <w:lang w:val="fr-FR"/>
+        </w:rPr>
+        <w:t>- Patient registration form</w:t>
+      </w:r>
+    </w:p>
+    <w:p>
+      <w:pPr>
+        <w:pStyle w:val="Body"/>
+        <w:numPr>
+          <w:ilvl w:val="0"/>
+          <w:numId w:val="43"/>
+        </w:numPr>
+        <w:bidi w:val="0"/>
+      </w:pPr>
+      <w:r>
+        <w:rPr>
+          <w:rtl w:val="0"/>
+        </w:rPr>
+        <w:t>templates/auth/register_doctor.html</w:t>
+      </w:r>
+      <w:r>
+        <w:rPr>
+          <w:rFonts w:ascii="Helvetica" w:hAnsi="Helvetica" w:hint="default"/>
+          <w:sz w:val="21"/>
+          <w:szCs w:val="21"/>
+          <w:u w:val="none"/>
+          <w:rtl w:val="0"/>
+        </w:rPr>
+        <w:t> </w:t>
+      </w:r>
+      <w:r>
+        <w:rPr>
+          <w:rFonts w:ascii="Helvetica" w:hAnsi="Helvetica"/>
+          <w:sz w:val="21"/>
+          <w:szCs w:val="21"/>
+          <w:u w:val="none"/>
+          <w:rtl w:val="0"/>
+          <w:lang w:val="en-US"/>
+        </w:rPr>
+        <w:t>- Doctor registration form</w:t>
+      </w:r>
+    </w:p>
+    <w:p>
+      <w:pPr>
+        <w:pStyle w:val="Body"/>
+        <w:numPr>
+          <w:ilvl w:val="0"/>
+          <w:numId w:val="43"/>
+        </w:numPr>
+        <w:bidi w:val="0"/>
+      </w:pPr>
+      <w:r>
+        <w:rPr>
+          <w:rtl w:val="0"/>
+        </w:rPr>
+        <w:t>templates/auth/verify_email.html</w:t>
+      </w:r>
+      <w:r>
+        <w:rPr>
+          <w:rFonts w:ascii="Helvetica" w:hAnsi="Helvetica" w:hint="default"/>
+          <w:sz w:val="21"/>
+          <w:szCs w:val="21"/>
+          <w:u w:val="none"/>
+          <w:rtl w:val="0"/>
+        </w:rPr>
+        <w:t> </w:t>
+      </w:r>
+      <w:r>
+        <w:rPr>
+          <w:rFonts w:ascii="Helvetica" w:hAnsi="Helvetica"/>
+          <w:sz w:val="21"/>
+          <w:szCs w:val="21"/>
+          <w:u w:val="none"/>
+          <w:rtl w:val="0"/>
+          <w:lang w:val="en-US"/>
+        </w:rPr>
+        <w:t>- Email verification</w:t>
+      </w:r>
+    </w:p>
+    <w:p>
+      <w:pPr>
+        <w:pStyle w:val="Body"/>
+        <w:numPr>
+          <w:ilvl w:val="0"/>
+          <w:numId w:val="43"/>
+        </w:numPr>
+        <w:bidi w:val="0"/>
+      </w:pPr>
+      <w:r>
+        <w:rPr>
+          <w:rtl w:val="0"/>
+        </w:rPr>
+        <w:t>templates/auth/verify_phone.html</w:t>
+      </w:r>
+      <w:r>
+        <w:rPr>
+          <w:rFonts w:ascii="Helvetica" w:hAnsi="Helvetica" w:hint="default"/>
+          <w:sz w:val="21"/>
+          <w:szCs w:val="21"/>
+          <w:u w:val="none"/>
+          <w:rtl w:val="0"/>
+        </w:rPr>
+        <w:t> </w:t>
+      </w:r>
+      <w:r>
+        <w:rPr>
+          <w:rFonts w:ascii="Helvetica" w:hAnsi="Helvetica"/>
+          <w:sz w:val="21"/>
+          <w:szCs w:val="21"/>
+          <w:u w:val="none"/>
+          <w:rtl w:val="0"/>
+          <w:lang w:val="it-IT"/>
+        </w:rPr>
+        <w:t>- Phone verification</w:t>
+      </w:r>
+    </w:p>
+    <w:p>
+      <w:pPr>
+        <w:pStyle w:val="Body"/>
+        <w:numPr>
+          <w:ilvl w:val="0"/>
+          <w:numId w:val="43"/>
+        </w:numPr>
+        <w:bidi w:val="0"/>
+      </w:pPr>
+      <w:r>
+        <w:rPr>
+          <w:rtl w:val="0"/>
+        </w:rPr>
+        <w:t>templates/auth/forgot_password.html</w:t>
+      </w:r>
+      <w:r>
+        <w:rPr>
+          <w:rFonts w:ascii="Helvetica" w:hAnsi="Helvetica" w:hint="default"/>
+          <w:sz w:val="21"/>
+          <w:szCs w:val="21"/>
+          <w:u w:val="none"/>
+          <w:rtl w:val="0"/>
+        </w:rPr>
+        <w:t> </w:t>
+      </w:r>
+      <w:r>
+        <w:rPr>
+          <w:rFonts w:ascii="Helvetica" w:hAnsi="Helvetica"/>
+          <w:sz w:val="21"/>
+          <w:szCs w:val="21"/>
+          <w:u w:val="none"/>
+          <w:rtl w:val="0"/>
+          <w:lang w:val="en-US"/>
+        </w:rPr>
+        <w:t>- Password reset request</w:t>
+      </w:r>
+    </w:p>
+    <w:p>
+      <w:pPr>
+        <w:pStyle w:val="Body"/>
+        <w:numPr>
+          <w:ilvl w:val="0"/>
+          <w:numId w:val="43"/>
+        </w:numPr>
+        <w:bidi w:val="0"/>
+      </w:pPr>
+      <w:r>
+        <w:rPr>
+          <w:rtl w:val="0"/>
+        </w:rPr>
+        <w:t>templates/auth/reset_password.html</w:t>
+      </w:r>
+      <w:r>
+        <w:rPr>
+          <w:rFonts w:ascii="Helvetica" w:hAnsi="Helvetica" w:hint="default"/>
+          <w:sz w:val="21"/>
+          <w:szCs w:val="21"/>
+          <w:u w:val="none"/>
+          <w:rtl w:val="0"/>
+        </w:rPr>
+        <w:t> </w:t>
+      </w:r>
+      <w:r>
+        <w:rPr>
+          <w:rFonts w:ascii="Helvetica" w:hAnsi="Helvetica"/>
+          <w:sz w:val="21"/>
+          <w:szCs w:val="21"/>
+          <w:u w:val="none"/>
+          <w:rtl w:val="0"/>
+          <w:lang w:val="en-US"/>
+        </w:rPr>
+        <w:t>- New password form</w:t>
+      </w:r>
+    </w:p>
+    <w:p>
+      <w:pPr>
+        <w:pStyle w:val="Body"/>
+        <w:numPr>
+          <w:ilvl w:val="0"/>
+          <w:numId w:val="43"/>
+        </w:numPr>
+        <w:bidi w:val="0"/>
+      </w:pPr>
+      <w:r>
+        <w:rPr>
+          <w:rtl w:val="0"/>
+        </w:rPr>
+        <w:t>templates/auth/pending_verification.html</w:t>
+      </w:r>
+      <w:r>
+        <w:rPr>
+          <w:rFonts w:ascii="Helvetica" w:hAnsi="Helvetica" w:hint="default"/>
+          <w:sz w:val="21"/>
+          <w:szCs w:val="21"/>
+          <w:u w:val="none"/>
+          <w:rtl w:val="0"/>
+        </w:rPr>
+        <w:t> </w:t>
+      </w:r>
+      <w:r>
+        <w:rPr>
+          <w:rFonts w:ascii="Helvetica" w:hAnsi="Helvetica"/>
+          <w:sz w:val="21"/>
+          <w:szCs w:val="21"/>
+          <w:u w:val="none"/>
+          <w:rtl w:val="0"/>
+          <w:lang w:val="en-US"/>
+        </w:rPr>
+        <w:t>- Waiting for verification status</w:t>
+      </w:r>
+    </w:p>
+    <w:p>
+      <w:pPr>
+        <w:pStyle w:val="Body"/>
+        <w:bidi w:val="0"/>
+        <w:rPr>
+          <w:shd w:val="clear" w:color="auto" w:fill="ffffff"/>
+        </w:rPr>
+      </w:pPr>
+      <w:r>
+        <w:rPr>
+          <w:rtl w:val="0"/>
+        </w:rPr>
+        <w:t>Patient Interfaces</w:t>
+      </w:r>
+    </w:p>
+    <w:p>
+      <w:pPr>
+        <w:pStyle w:val="Body"/>
+        <w:numPr>
+          <w:ilvl w:val="0"/>
+          <w:numId w:val="45"/>
+        </w:numPr>
+        <w:bidi w:val="0"/>
+      </w:pPr>
+      <w:r>
+        <w:rPr>
+          <w:rtl w:val="0"/>
+        </w:rPr>
+        <w:t>templates/patient/dashboard.html</w:t>
+      </w:r>
+      <w:r>
+        <w:rPr>
+          <w:rFonts w:ascii="Helvetica" w:hAnsi="Helvetica" w:hint="default"/>
+          <w:sz w:val="21"/>
+          <w:szCs w:val="21"/>
+          <w:u w:val="none"/>
+          <w:rtl w:val="0"/>
+        </w:rPr>
+        <w:t> </w:t>
+      </w:r>
+      <w:r>
+        <w:rPr>
+          <w:rFonts w:ascii="Helvetica" w:hAnsi="Helvetica"/>
+          <w:sz w:val="21"/>
+          <w:szCs w:val="21"/>
+          <w:u w:val="none"/>
+          <w:rtl w:val="0"/>
+          <w:lang w:val="en-US"/>
+        </w:rPr>
+        <w:t>- Patient main dashboard</w:t>
+      </w:r>
+    </w:p>
+    <w:p>
+      <w:pPr>
+        <w:pStyle w:val="Body"/>
+        <w:numPr>
+          <w:ilvl w:val="0"/>
+          <w:numId w:val="43"/>
+        </w:numPr>
+        <w:bidi w:val="0"/>
+      </w:pPr>
+      <w:r>
+        <w:rPr>
+          <w:rtl w:val="0"/>
+        </w:rPr>
+        <w:t>templates/patient/appointments.html</w:t>
+      </w:r>
+      <w:r>
+        <w:rPr>
+          <w:rFonts w:ascii="Helvetica" w:hAnsi="Helvetica" w:hint="default"/>
+          <w:sz w:val="21"/>
+          <w:szCs w:val="21"/>
+          <w:u w:val="none"/>
+          <w:rtl w:val="0"/>
+        </w:rPr>
+        <w:t> </w:t>
+      </w:r>
+      <w:r>
+        <w:rPr>
+          <w:rFonts w:ascii="Helvetica" w:hAnsi="Helvetica"/>
+          <w:sz w:val="21"/>
+          <w:szCs w:val="21"/>
+          <w:u w:val="none"/>
+          <w:rtl w:val="0"/>
+          <w:lang w:val="en-US"/>
+        </w:rPr>
+        <w:t>- Patient appointment management</w:t>
+      </w:r>
+    </w:p>
+    <w:p>
+      <w:pPr>
+        <w:pStyle w:val="Body"/>
+        <w:numPr>
+          <w:ilvl w:val="0"/>
+          <w:numId w:val="43"/>
+        </w:numPr>
+        <w:bidi w:val="0"/>
+      </w:pPr>
+      <w:r>
+        <w:rPr>
+          <w:rtl w:val="0"/>
+        </w:rPr>
+        <w:t>templates/patient/cancel_appointment.html</w:t>
+      </w:r>
+      <w:r>
+        <w:rPr>
+          <w:rFonts w:ascii="Helvetica" w:hAnsi="Helvetica" w:hint="default"/>
+          <w:sz w:val="21"/>
+          <w:szCs w:val="21"/>
+          <w:u w:val="none"/>
+          <w:rtl w:val="0"/>
+        </w:rPr>
+        <w:t> </w:t>
+      </w:r>
+      <w:r>
+        <w:rPr>
+          <w:rFonts w:ascii="Helvetica" w:hAnsi="Helvetica"/>
+          <w:sz w:val="21"/>
+          <w:szCs w:val="21"/>
+          <w:u w:val="none"/>
+          <w:rtl w:val="0"/>
+          <w:lang w:val="en-US"/>
+        </w:rPr>
+        <w:t>- Appointment cancellation form</w:t>
+      </w:r>
+    </w:p>
+    <w:p>
+      <w:pPr>
+        <w:pStyle w:val="Body"/>
+        <w:bidi w:val="0"/>
+        <w:rPr>
+          <w:shd w:val="clear" w:color="auto" w:fill="ffffff"/>
+        </w:rPr>
+      </w:pPr>
+      <w:r>
+        <w:rPr>
+          <w:rtl w:val="0"/>
+        </w:rPr>
+        <w:t>Doctor Interfaces</w:t>
+      </w:r>
+    </w:p>
+    <w:p>
+      <w:pPr>
+        <w:pStyle w:val="Body"/>
+        <w:numPr>
+          <w:ilvl w:val="0"/>
+          <w:numId w:val="46"/>
+        </w:numPr>
+        <w:bidi w:val="0"/>
+      </w:pPr>
+      <w:r>
+        <w:rPr>
+          <w:rtl w:val="0"/>
+        </w:rPr>
+        <w:t>templates/doctor/dashboard.html</w:t>
+      </w:r>
+      <w:r>
+        <w:rPr>
+          <w:rFonts w:ascii="Helvetica" w:hAnsi="Helvetica" w:hint="default"/>
+          <w:sz w:val="21"/>
+          <w:szCs w:val="21"/>
+          <w:u w:val="none"/>
+          <w:rtl w:val="0"/>
+        </w:rPr>
+        <w:t> </w:t>
+      </w:r>
+      <w:r>
+        <w:rPr>
+          <w:rFonts w:ascii="Helvetica" w:hAnsi="Helvetica"/>
+          <w:sz w:val="21"/>
+          <w:szCs w:val="21"/>
+          <w:u w:val="none"/>
+          <w:rtl w:val="0"/>
+          <w:lang w:val="en-US"/>
+        </w:rPr>
+        <w:t>- Doctor main dashboard</w:t>
+      </w:r>
+    </w:p>
+    <w:p>
+      <w:pPr>
+        <w:pStyle w:val="Body"/>
+        <w:numPr>
+          <w:ilvl w:val="0"/>
+          <w:numId w:val="43"/>
+        </w:numPr>
+        <w:bidi w:val="0"/>
+      </w:pPr>
+      <w:r>
+        <w:rPr>
+          <w:rtl w:val="0"/>
+        </w:rPr>
+        <w:t>templates/doctor/appointments.html</w:t>
+      </w:r>
+      <w:r>
+        <w:rPr>
+          <w:rFonts w:ascii="Helvetica" w:hAnsi="Helvetica" w:hint="default"/>
+          <w:sz w:val="21"/>
+          <w:szCs w:val="21"/>
+          <w:u w:val="none"/>
+          <w:rtl w:val="0"/>
+        </w:rPr>
+        <w:t> </w:t>
+      </w:r>
+      <w:r>
+        <w:rPr>
+          <w:rFonts w:ascii="Helvetica" w:hAnsi="Helvetica"/>
+          <w:sz w:val="21"/>
+          <w:szCs w:val="21"/>
+          <w:u w:val="none"/>
+          <w:rtl w:val="0"/>
+          <w:lang w:val="en-US"/>
+        </w:rPr>
+        <w:t>- Doctor appointment management</w:t>
+      </w:r>
+    </w:p>
+    <w:p>
+      <w:pPr>
+        <w:pStyle w:val="Body"/>
+        <w:numPr>
+          <w:ilvl w:val="0"/>
+          <w:numId w:val="41"/>
+        </w:numPr>
+        <w:bidi w:val="0"/>
+        <w:rPr>
+          <w:sz w:val="18"/>
+          <w:szCs w:val="18"/>
+        </w:rPr>
+      </w:pPr>
+      <w:r>
+        <w:rPr>
+          <w:rFonts w:ascii="Monaco" w:hAnsi="Monaco"/>
+          <w:sz w:val="18"/>
+          <w:szCs w:val="18"/>
+          <w:u w:val="single"/>
+          <w:rtl w:val="0"/>
+          <w:lang w:val="en-US"/>
+        </w:rPr>
+        <w:t>templates/doctor/availability.html</w:t>
+      </w:r>
+      <w:r>
+        <w:rPr>
+          <w:rtl w:val="0"/>
+        </w:rPr>
+        <w:t> </w:t>
+      </w:r>
+      <w:r>
+        <w:rPr>
+          <w:rtl w:val="0"/>
+        </w:rPr>
+        <w:t>- Set working hours and availability</w:t>
+      </w:r>
+    </w:p>
+    <w:p>
+      <w:pPr>
+        <w:pStyle w:val="Body"/>
+        <w:numPr>
+          <w:ilvl w:val="0"/>
+          <w:numId w:val="43"/>
+        </w:numPr>
+        <w:bidi w:val="0"/>
+      </w:pPr>
+      <w:r>
+        <w:rPr>
+          <w:rtl w:val="0"/>
+        </w:rPr>
+        <w:t>templates/doctor/profile.html</w:t>
+      </w:r>
+      <w:r>
+        <w:rPr>
+          <w:rFonts w:ascii="Helvetica" w:hAnsi="Helvetica" w:hint="default"/>
+          <w:sz w:val="21"/>
+          <w:szCs w:val="21"/>
+          <w:u w:val="none"/>
+          <w:rtl w:val="0"/>
+        </w:rPr>
+        <w:t> </w:t>
+      </w:r>
+      <w:r>
+        <w:rPr>
+          <w:rFonts w:ascii="Helvetica" w:hAnsi="Helvetica"/>
+          <w:sz w:val="21"/>
+          <w:szCs w:val="21"/>
+          <w:u w:val="none"/>
+          <w:rtl w:val="0"/>
+          <w:lang w:val="en-US"/>
+        </w:rPr>
+        <w:t>- Doctor profile management</w:t>
+      </w:r>
+    </w:p>
+    <w:p>
+      <w:pPr>
+        <w:pStyle w:val="Body"/>
+        <w:bidi w:val="0"/>
+        <w:rPr>
+          <w:shd w:val="clear" w:color="auto" w:fill="ffffff"/>
+        </w:rPr>
+      </w:pPr>
+      <w:r>
+        <w:rPr>
+          <w:rtl w:val="0"/>
+        </w:rPr>
+        <w:t>Admin Interfaces</w:t>
+      </w:r>
+    </w:p>
+    <w:p>
+      <w:pPr>
+        <w:pStyle w:val="Body"/>
+        <w:numPr>
+          <w:ilvl w:val="0"/>
+          <w:numId w:val="47"/>
+        </w:numPr>
+        <w:bidi w:val="0"/>
+      </w:pPr>
+      <w:r>
+        <w:rPr>
+          <w:rtl w:val="0"/>
+        </w:rPr>
+        <w:t>templates/admin/dashboard.html</w:t>
+      </w:r>
+      <w:r>
+        <w:rPr>
+          <w:rFonts w:ascii="Helvetica" w:hAnsi="Helvetica" w:hint="default"/>
+          <w:sz w:val="21"/>
+          <w:szCs w:val="21"/>
+          <w:u w:val="none"/>
+          <w:rtl w:val="0"/>
+        </w:rPr>
+        <w:t> </w:t>
+      </w:r>
+      <w:r>
+        <w:rPr>
+          <w:rFonts w:ascii="Helvetica" w:hAnsi="Helvetica"/>
+          <w:sz w:val="21"/>
+          <w:szCs w:val="21"/>
+          <w:u w:val="none"/>
+          <w:rtl w:val="0"/>
+          <w:lang w:val="en-US"/>
+        </w:rPr>
+        <w:t>- Admin main dashboard</w:t>
+      </w:r>
+    </w:p>
+    <w:p>
+      <w:pPr>
+        <w:pStyle w:val="Body"/>
+        <w:numPr>
+          <w:ilvl w:val="0"/>
+          <w:numId w:val="43"/>
+        </w:numPr>
+        <w:bidi w:val="0"/>
+      </w:pPr>
+      <w:r>
+        <w:rPr>
+          <w:rtl w:val="0"/>
+        </w:rPr>
+        <w:t>templates/admin/login.html</w:t>
+      </w:r>
+      <w:r>
+        <w:rPr>
+          <w:rFonts w:ascii="Helvetica" w:hAnsi="Helvetica" w:hint="default"/>
+          <w:sz w:val="21"/>
+          <w:szCs w:val="21"/>
+          <w:u w:val="none"/>
+          <w:rtl w:val="0"/>
+        </w:rPr>
+        <w:t> </w:t>
+      </w:r>
+      <w:r>
+        <w:rPr>
+          <w:rFonts w:ascii="Helvetica" w:hAnsi="Helvetica"/>
+          <w:sz w:val="21"/>
+          <w:szCs w:val="21"/>
+          <w:u w:val="none"/>
+          <w:rtl w:val="0"/>
+          <w:lang w:val="en-US"/>
+        </w:rPr>
+        <w:t>- Admin-specific login</w:t>
+      </w:r>
+    </w:p>
+    <w:p>
+      <w:pPr>
+        <w:pStyle w:val="Body"/>
+        <w:numPr>
+          <w:ilvl w:val="0"/>
+          <w:numId w:val="43"/>
+        </w:numPr>
+        <w:bidi w:val="0"/>
+      </w:pPr>
+      <w:r>
+        <w:rPr>
+          <w:rtl w:val="0"/>
+        </w:rPr>
+        <w:t>templates/admin/users.html</w:t>
+      </w:r>
+      <w:r>
+        <w:rPr>
+          <w:rFonts w:ascii="Helvetica" w:hAnsi="Helvetica" w:hint="default"/>
+          <w:sz w:val="21"/>
+          <w:szCs w:val="21"/>
+          <w:u w:val="none"/>
+          <w:rtl w:val="0"/>
+        </w:rPr>
+        <w:t> </w:t>
+      </w:r>
+      <w:r>
+        <w:rPr>
+          <w:rFonts w:ascii="Helvetica" w:hAnsi="Helvetica"/>
+          <w:sz w:val="21"/>
+          <w:szCs w:val="21"/>
+          <w:u w:val="none"/>
+          <w:rtl w:val="0"/>
+          <w:lang w:val="fr-FR"/>
+        </w:rPr>
+        <w:t>- User management list</w:t>
+      </w:r>
+    </w:p>
+    <w:p>
+      <w:pPr>
+        <w:pStyle w:val="Body"/>
+        <w:numPr>
+          <w:ilvl w:val="0"/>
+          <w:numId w:val="43"/>
+        </w:numPr>
+        <w:bidi w:val="0"/>
+      </w:pPr>
+      <w:r>
+        <w:rPr>
+          <w:rtl w:val="0"/>
+        </w:rPr>
+        <w:t>templates/admin/user_detail.html</w:t>
+      </w:r>
+      <w:r>
+        <w:rPr>
+          <w:rFonts w:ascii="Helvetica" w:hAnsi="Helvetica" w:hint="default"/>
+          <w:sz w:val="21"/>
+          <w:szCs w:val="21"/>
+          <w:u w:val="none"/>
+          <w:rtl w:val="0"/>
+        </w:rPr>
+        <w:t> </w:t>
+      </w:r>
+      <w:r>
+        <w:rPr>
+          <w:rFonts w:ascii="Helvetica" w:hAnsi="Helvetica"/>
+          <w:sz w:val="21"/>
+          <w:szCs w:val="21"/>
+          <w:u w:val="none"/>
+          <w:rtl w:val="0"/>
+          <w:lang w:val="en-US"/>
+        </w:rPr>
+        <w:t>- Detailed user information</w:t>
+      </w:r>
+    </w:p>
+    <w:p>
+      <w:pPr>
+        <w:pStyle w:val="Body"/>
+        <w:numPr>
+          <w:ilvl w:val="0"/>
+          <w:numId w:val="43"/>
+        </w:numPr>
+        <w:bidi w:val="0"/>
+      </w:pPr>
+      <w:r>
+        <w:rPr>
+          <w:rtl w:val="0"/>
+        </w:rPr>
+        <w:t>templates/admin/create_user.html</w:t>
+      </w:r>
+      <w:r>
+        <w:rPr>
+          <w:rFonts w:ascii="Helvetica" w:hAnsi="Helvetica" w:hint="default"/>
+          <w:sz w:val="21"/>
+          <w:szCs w:val="21"/>
+          <w:u w:val="none"/>
+          <w:rtl w:val="0"/>
+        </w:rPr>
+        <w:t> </w:t>
+      </w:r>
+      <w:r>
+        <w:rPr>
+          <w:rFonts w:ascii="Helvetica" w:hAnsi="Helvetica"/>
+          <w:sz w:val="21"/>
+          <w:szCs w:val="21"/>
+          <w:u w:val="none"/>
+          <w:rtl w:val="0"/>
+          <w:lang w:val="en-US"/>
+        </w:rPr>
+        <w:t>- Create new user form</w:t>
+      </w:r>
+    </w:p>
+    <w:p>
+      <w:pPr>
+        <w:pStyle w:val="Body"/>
+        <w:numPr>
+          <w:ilvl w:val="0"/>
+          <w:numId w:val="43"/>
+        </w:numPr>
+        <w:bidi w:val="0"/>
+      </w:pPr>
+      <w:r>
+        <w:rPr>
+          <w:rtl w:val="0"/>
+        </w:rPr>
+        <w:t>templates/admin/edit_user.html</w:t>
+      </w:r>
+      <w:r>
+        <w:rPr>
+          <w:rFonts w:ascii="Helvetica" w:hAnsi="Helvetica" w:hint="default"/>
+          <w:sz w:val="21"/>
+          <w:szCs w:val="21"/>
+          <w:u w:val="none"/>
+          <w:rtl w:val="0"/>
+        </w:rPr>
+        <w:t> </w:t>
+      </w:r>
+      <w:r>
+        <w:rPr>
+          <w:rFonts w:ascii="Helvetica" w:hAnsi="Helvetica"/>
+          <w:sz w:val="21"/>
+          <w:szCs w:val="21"/>
+          <w:u w:val="none"/>
+          <w:rtl w:val="0"/>
+          <w:lang w:val="en-US"/>
+        </w:rPr>
+        <w:t>- Edit user information</w:t>
+      </w:r>
+    </w:p>
+    <w:p>
+      <w:pPr>
+        <w:pStyle w:val="Body"/>
+        <w:numPr>
+          <w:ilvl w:val="0"/>
+          <w:numId w:val="43"/>
+        </w:numPr>
+        <w:bidi w:val="0"/>
+      </w:pPr>
+      <w:r>
+        <w:rPr>
+          <w:rtl w:val="0"/>
+        </w:rPr>
+        <w:t>templates/admin/doctors.html</w:t>
+      </w:r>
+      <w:r>
+        <w:rPr>
+          <w:rFonts w:ascii="Helvetica" w:hAnsi="Helvetica" w:hint="default"/>
+          <w:sz w:val="21"/>
+          <w:szCs w:val="21"/>
+          <w:u w:val="none"/>
+          <w:rtl w:val="0"/>
+        </w:rPr>
+        <w:t> </w:t>
+      </w:r>
+      <w:r>
+        <w:rPr>
+          <w:rFonts w:ascii="Helvetica" w:hAnsi="Helvetica"/>
+          <w:sz w:val="21"/>
+          <w:szCs w:val="21"/>
+          <w:u w:val="none"/>
+          <w:rtl w:val="0"/>
+          <w:lang w:val="fr-FR"/>
+        </w:rPr>
+        <w:t>- Doctor management list</w:t>
+      </w:r>
+    </w:p>
+    <w:p>
+      <w:pPr>
+        <w:pStyle w:val="Body"/>
+        <w:numPr>
+          <w:ilvl w:val="0"/>
+          <w:numId w:val="43"/>
+        </w:numPr>
+        <w:bidi w:val="0"/>
+      </w:pPr>
+      <w:r>
+        <w:rPr>
+          <w:rtl w:val="0"/>
+        </w:rPr>
+        <w:t>templates/admin/patients.html</w:t>
+      </w:r>
+      <w:r>
+        <w:rPr>
+          <w:rFonts w:ascii="Helvetica" w:hAnsi="Helvetica" w:hint="default"/>
+          <w:sz w:val="21"/>
+          <w:szCs w:val="21"/>
+          <w:u w:val="none"/>
+          <w:rtl w:val="0"/>
+        </w:rPr>
+        <w:t> </w:t>
+      </w:r>
+      <w:r>
+        <w:rPr>
+          <w:rFonts w:ascii="Helvetica" w:hAnsi="Helvetica"/>
+          <w:sz w:val="21"/>
+          <w:szCs w:val="21"/>
+          <w:u w:val="none"/>
+          <w:rtl w:val="0"/>
+          <w:lang w:val="fr-FR"/>
+        </w:rPr>
+        <w:t>- Patient management list</w:t>
+      </w:r>
+    </w:p>
+    <w:p>
+      <w:pPr>
+        <w:pStyle w:val="Body"/>
+        <w:numPr>
+          <w:ilvl w:val="0"/>
+          <w:numId w:val="43"/>
+        </w:numPr>
+        <w:bidi w:val="0"/>
+      </w:pPr>
+      <w:r>
+        <w:rPr>
+          <w:rtl w:val="0"/>
+        </w:rPr>
+        <w:t>templates/admin/doctor_verification.html</w:t>
+      </w:r>
+      <w:r>
+        <w:rPr>
+          <w:rFonts w:ascii="Helvetica" w:hAnsi="Helvetica" w:hint="default"/>
+          <w:sz w:val="21"/>
+          <w:szCs w:val="21"/>
+          <w:u w:val="none"/>
+          <w:rtl w:val="0"/>
+        </w:rPr>
+        <w:t> </w:t>
+      </w:r>
+      <w:r>
+        <w:rPr>
+          <w:rFonts w:ascii="Helvetica" w:hAnsi="Helvetica"/>
+          <w:sz w:val="21"/>
+          <w:szCs w:val="21"/>
+          <w:u w:val="none"/>
+          <w:rtl w:val="0"/>
+          <w:lang w:val="en-US"/>
+        </w:rPr>
+        <w:t>- Doctor verification interface</w:t>
+      </w:r>
+    </w:p>
+    <w:p>
+      <w:pPr>
+        <w:pStyle w:val="Body"/>
+        <w:bidi w:val="0"/>
+        <w:rPr>
+          <w:shd w:val="clear" w:color="auto" w:fill="ffffff"/>
+        </w:rPr>
+      </w:pPr>
+      <w:r>
+        <w:rPr>
+          <w:rtl w:val="0"/>
+        </w:rPr>
+        <w:t>Shared Functionality</w:t>
+      </w:r>
+    </w:p>
+    <w:p>
+      <w:pPr>
+        <w:pStyle w:val="Body"/>
+        <w:numPr>
+          <w:ilvl w:val="0"/>
+          <w:numId w:val="48"/>
+        </w:numPr>
+        <w:bidi w:val="0"/>
+      </w:pPr>
+      <w:r>
+        <w:rPr>
+          <w:rtl w:val="0"/>
+        </w:rPr>
+        <w:t>templates/main/find_doctors.html</w:t>
+      </w:r>
+      <w:r>
+        <w:rPr>
+          <w:rFonts w:ascii="Helvetica" w:hAnsi="Helvetica" w:hint="default"/>
+          <w:sz w:val="21"/>
+          <w:szCs w:val="21"/>
+          <w:u w:val="none"/>
+          <w:rtl w:val="0"/>
+        </w:rPr>
+        <w:t> </w:t>
+      </w:r>
+      <w:r>
+        <w:rPr>
+          <w:rFonts w:ascii="Helvetica" w:hAnsi="Helvetica"/>
+          <w:sz w:val="21"/>
+          <w:szCs w:val="21"/>
+          <w:u w:val="none"/>
+          <w:rtl w:val="0"/>
+          <w:lang w:val="en-US"/>
+        </w:rPr>
+        <w:t>- Doctor search interface</w:t>
+      </w:r>
+    </w:p>
+    <w:p>
+      <w:pPr>
+        <w:pStyle w:val="Body"/>
+        <w:numPr>
+          <w:ilvl w:val="0"/>
+          <w:numId w:val="43"/>
+        </w:numPr>
+        <w:bidi w:val="0"/>
+      </w:pPr>
+      <w:r>
+        <w:rPr>
+          <w:rtl w:val="0"/>
+        </w:rPr>
+        <w:t>templates/main/doctor_profile.html</w:t>
+      </w:r>
+      <w:r>
+        <w:rPr>
+          <w:rFonts w:ascii="Helvetica" w:hAnsi="Helvetica" w:hint="default"/>
+          <w:sz w:val="21"/>
+          <w:szCs w:val="21"/>
+          <w:u w:val="none"/>
+          <w:rtl w:val="0"/>
+        </w:rPr>
+        <w:t> </w:t>
+      </w:r>
+      <w:r>
+        <w:rPr>
+          <w:rFonts w:ascii="Helvetica" w:hAnsi="Helvetica"/>
+          <w:sz w:val="21"/>
+          <w:szCs w:val="21"/>
+          <w:u w:val="none"/>
+          <w:rtl w:val="0"/>
+          <w:lang w:val="en-US"/>
+        </w:rPr>
+        <w:t>- Public doctor profile view</w:t>
+      </w:r>
+    </w:p>
+    <w:p>
+      <w:pPr>
+        <w:pStyle w:val="Body"/>
+        <w:numPr>
+          <w:ilvl w:val="0"/>
+          <w:numId w:val="43"/>
+        </w:numPr>
+        <w:bidi w:val="0"/>
+      </w:pPr>
+      <w:r>
+        <w:rPr>
+          <w:rtl w:val="0"/>
+        </w:rPr>
+        <w:t>templates/main/book_appointment.html</w:t>
+      </w:r>
+      <w:r>
+        <w:rPr>
+          <w:rFonts w:ascii="Helvetica" w:hAnsi="Helvetica" w:hint="default"/>
+          <w:sz w:val="21"/>
+          <w:szCs w:val="21"/>
+          <w:u w:val="none"/>
+          <w:rtl w:val="0"/>
+        </w:rPr>
+        <w:t> </w:t>
+      </w:r>
+      <w:r>
+        <w:rPr>
+          <w:rFonts w:ascii="Helvetica" w:hAnsi="Helvetica"/>
+          <w:sz w:val="21"/>
+          <w:szCs w:val="21"/>
+          <w:u w:val="none"/>
+          <w:rtl w:val="0"/>
+          <w:lang w:val="en-US"/>
+        </w:rPr>
+        <w:t>- Appointment booking interface</w:t>
+      </w:r>
+    </w:p>
+    <w:p>
+      <w:pPr>
+        <w:pStyle w:val="Body"/>
+        <w:numPr>
+          <w:ilvl w:val="0"/>
+          <w:numId w:val="43"/>
+        </w:numPr>
+        <w:bidi w:val="0"/>
+      </w:pPr>
+      <w:r>
+        <w:rPr>
+          <w:rtl w:val="0"/>
+        </w:rPr>
+        <w:t>templates/main/notifications.html</w:t>
+      </w:r>
+      <w:r>
+        <w:rPr>
+          <w:rFonts w:ascii="Helvetica" w:hAnsi="Helvetica" w:hint="default"/>
+          <w:sz w:val="21"/>
+          <w:szCs w:val="21"/>
+          <w:u w:val="none"/>
+          <w:rtl w:val="0"/>
+        </w:rPr>
+        <w:t> </w:t>
+      </w:r>
+      <w:r>
+        <w:rPr>
+          <w:rFonts w:ascii="Helvetica" w:hAnsi="Helvetica"/>
+          <w:sz w:val="21"/>
+          <w:szCs w:val="21"/>
+          <w:u w:val="none"/>
+          <w:rtl w:val="0"/>
+          <w:lang w:val="fr-FR"/>
+        </w:rPr>
+        <w:t>- User notifications center</w:t>
+      </w:r>
+    </w:p>
+    <w:p>
+      <w:pPr>
+        <w:pStyle w:val="Body"/>
+        <w:bidi w:val="0"/>
+        <w:rPr>
+          <w:shd w:val="clear" w:color="auto" w:fill="ffffff"/>
+        </w:rPr>
+      </w:pPr>
+      <w:r>
+        <w:rPr>
+          <w:rtl w:val="0"/>
+        </w:rPr>
+        <w:t>These template files collectively define the entire user interface of the Health Appointment System. Each template extends either the main base template or the admin base template and includes specific content for its respective functionality.</w:t>
+      </w:r>
+    </w:p>
+    <w:p>
+      <w:pPr>
+        <w:pStyle w:val="Body"/>
+        <w:bidi w:val="0"/>
+        <w:rPr>
+          <w:shd w:val="clear" w:color="auto" w:fill="ffffff"/>
+        </w:rPr>
+      </w:pPr>
+      <w:r>
+        <w:rPr>
+          <w:rtl w:val="0"/>
+        </w:rPr>
+        <w:t>The templates use Bootstrap 5 for responsive design and styling, with Font Awesome icons for visual elements. The forms are created using Flask-WTF and styled consistently across the application.</w:t>
       </w:r>
     </w:p>
     <w:p>
@@ -15509,6 +17012,2413 @@
     <w:abstractNumId w:val="4"/>
     <w:lvlOverride w:ilvl="0">
       <w:startOverride w:val="6"/>
+    </w:lvlOverride>
+  </w:num>
+  <w:num w:numId="41">
+    <w:abstractNumId w:val="0"/>
+    <w:lvlOverride w:ilvl="0">
+      <w:startOverride w:val="1"/>
+      <w:lvl w:ilvl="0">
+        <w:start w:val="1"/>
+        <w:numFmt w:val="decimal"/>
+        <w:suff w:val="tab"/>
+        <w:lvlText w:val="%1."/>
+        <w:lvlJc w:val="left"/>
+        <w:pPr>
+          <w:ind w:left="831" w:hanging="611"/>
+        </w:pPr>
+        <w:rPr>
+          <w:rFonts w:ascii="Monaco" w:cs="Monaco" w:hAnsi="Monaco" w:eastAsia="Monaco"/>
+          <w:b w:val="0"/>
+          <w:bCs w:val="0"/>
+          <w:i w:val="0"/>
+          <w:iCs w:val="0"/>
+          <w:caps w:val="0"/>
+          <w:smallCaps w:val="0"/>
+          <w:strike w:val="0"/>
+          <w:dstrike w:val="0"/>
+          <w:outline w:val="0"/>
+          <w:emboss w:val="0"/>
+          <w:imprint w:val="0"/>
+          <w:color w:val="cccccc"/>
+          <w:spacing w:val="0"/>
+          <w:w w:val="100"/>
+          <w:kern w:val="0"/>
+          <w:position w:val="0"/>
+          <w:highlight w:val="none"/>
+          <w:vertAlign w:val="baseline"/>
+        </w:rPr>
+      </w:lvl>
+    </w:lvlOverride>
+    <w:lvlOverride w:ilvl="1">
+      <w:lvl w:ilvl="1">
+        <w:start w:val="1"/>
+        <w:numFmt w:val="decimal"/>
+        <w:suff w:val="tab"/>
+        <w:lvlText w:val="%2."/>
+        <w:lvlJc w:val="left"/>
+        <w:pPr>
+          <w:ind w:left="1051" w:hanging="611"/>
+        </w:pPr>
+        <w:rPr>
+          <w:rFonts w:ascii="Monaco" w:cs="Monaco" w:hAnsi="Monaco" w:eastAsia="Monaco"/>
+          <w:b w:val="0"/>
+          <w:bCs w:val="0"/>
+          <w:i w:val="0"/>
+          <w:iCs w:val="0"/>
+          <w:caps w:val="0"/>
+          <w:smallCaps w:val="0"/>
+          <w:strike w:val="0"/>
+          <w:dstrike w:val="0"/>
+          <w:outline w:val="0"/>
+          <w:emboss w:val="0"/>
+          <w:imprint w:val="0"/>
+          <w:color w:val="cccccc"/>
+          <w:spacing w:val="0"/>
+          <w:w w:val="100"/>
+          <w:kern w:val="0"/>
+          <w:position w:val="0"/>
+          <w:highlight w:val="none"/>
+          <w:vertAlign w:val="baseline"/>
+        </w:rPr>
+      </w:lvl>
+    </w:lvlOverride>
+    <w:lvlOverride w:ilvl="2">
+      <w:lvl w:ilvl="2">
+        <w:start w:val="1"/>
+        <w:numFmt w:val="decimal"/>
+        <w:suff w:val="tab"/>
+        <w:lvlText w:val="%3."/>
+        <w:lvlJc w:val="left"/>
+        <w:pPr>
+          <w:ind w:left="1271" w:hanging="611"/>
+        </w:pPr>
+        <w:rPr>
+          <w:rFonts w:ascii="Monaco" w:cs="Monaco" w:hAnsi="Monaco" w:eastAsia="Monaco"/>
+          <w:b w:val="0"/>
+          <w:bCs w:val="0"/>
+          <w:i w:val="0"/>
+          <w:iCs w:val="0"/>
+          <w:caps w:val="0"/>
+          <w:smallCaps w:val="0"/>
+          <w:strike w:val="0"/>
+          <w:dstrike w:val="0"/>
+          <w:outline w:val="0"/>
+          <w:emboss w:val="0"/>
+          <w:imprint w:val="0"/>
+          <w:color w:val="cccccc"/>
+          <w:spacing w:val="0"/>
+          <w:w w:val="100"/>
+          <w:kern w:val="0"/>
+          <w:position w:val="0"/>
+          <w:highlight w:val="none"/>
+          <w:vertAlign w:val="baseline"/>
+        </w:rPr>
+      </w:lvl>
+    </w:lvlOverride>
+    <w:lvlOverride w:ilvl="3">
+      <w:lvl w:ilvl="3">
+        <w:start w:val="1"/>
+        <w:numFmt w:val="decimal"/>
+        <w:suff w:val="tab"/>
+        <w:lvlText w:val="%4."/>
+        <w:lvlJc w:val="left"/>
+        <w:pPr>
+          <w:ind w:left="1491" w:hanging="611"/>
+        </w:pPr>
+        <w:rPr>
+          <w:rFonts w:ascii="Monaco" w:cs="Monaco" w:hAnsi="Monaco" w:eastAsia="Monaco"/>
+          <w:b w:val="0"/>
+          <w:bCs w:val="0"/>
+          <w:i w:val="0"/>
+          <w:iCs w:val="0"/>
+          <w:caps w:val="0"/>
+          <w:smallCaps w:val="0"/>
+          <w:strike w:val="0"/>
+          <w:dstrike w:val="0"/>
+          <w:outline w:val="0"/>
+          <w:emboss w:val="0"/>
+          <w:imprint w:val="0"/>
+          <w:color w:val="cccccc"/>
+          <w:spacing w:val="0"/>
+          <w:w w:val="100"/>
+          <w:kern w:val="0"/>
+          <w:position w:val="0"/>
+          <w:highlight w:val="none"/>
+          <w:vertAlign w:val="baseline"/>
+        </w:rPr>
+      </w:lvl>
+    </w:lvlOverride>
+    <w:lvlOverride w:ilvl="4">
+      <w:lvl w:ilvl="4">
+        <w:start w:val="1"/>
+        <w:numFmt w:val="decimal"/>
+        <w:suff w:val="tab"/>
+        <w:lvlText w:val="%5."/>
+        <w:lvlJc w:val="left"/>
+        <w:pPr>
+          <w:ind w:left="1711" w:hanging="611"/>
+        </w:pPr>
+        <w:rPr>
+          <w:rFonts w:ascii="Monaco" w:cs="Monaco" w:hAnsi="Monaco" w:eastAsia="Monaco"/>
+          <w:b w:val="0"/>
+          <w:bCs w:val="0"/>
+          <w:i w:val="0"/>
+          <w:iCs w:val="0"/>
+          <w:caps w:val="0"/>
+          <w:smallCaps w:val="0"/>
+          <w:strike w:val="0"/>
+          <w:dstrike w:val="0"/>
+          <w:outline w:val="0"/>
+          <w:emboss w:val="0"/>
+          <w:imprint w:val="0"/>
+          <w:color w:val="cccccc"/>
+          <w:spacing w:val="0"/>
+          <w:w w:val="100"/>
+          <w:kern w:val="0"/>
+          <w:position w:val="0"/>
+          <w:highlight w:val="none"/>
+          <w:vertAlign w:val="baseline"/>
+        </w:rPr>
+      </w:lvl>
+    </w:lvlOverride>
+    <w:lvlOverride w:ilvl="5">
+      <w:lvl w:ilvl="5">
+        <w:start w:val="1"/>
+        <w:numFmt w:val="decimal"/>
+        <w:suff w:val="tab"/>
+        <w:lvlText w:val="%6."/>
+        <w:lvlJc w:val="left"/>
+        <w:pPr>
+          <w:ind w:left="1931" w:hanging="611"/>
+        </w:pPr>
+        <w:rPr>
+          <w:rFonts w:ascii="Monaco" w:cs="Monaco" w:hAnsi="Monaco" w:eastAsia="Monaco"/>
+          <w:b w:val="0"/>
+          <w:bCs w:val="0"/>
+          <w:i w:val="0"/>
+          <w:iCs w:val="0"/>
+          <w:caps w:val="0"/>
+          <w:smallCaps w:val="0"/>
+          <w:strike w:val="0"/>
+          <w:dstrike w:val="0"/>
+          <w:outline w:val="0"/>
+          <w:emboss w:val="0"/>
+          <w:imprint w:val="0"/>
+          <w:color w:val="cccccc"/>
+          <w:spacing w:val="0"/>
+          <w:w w:val="100"/>
+          <w:kern w:val="0"/>
+          <w:position w:val="0"/>
+          <w:highlight w:val="none"/>
+          <w:vertAlign w:val="baseline"/>
+        </w:rPr>
+      </w:lvl>
+    </w:lvlOverride>
+    <w:lvlOverride w:ilvl="6">
+      <w:lvl w:ilvl="6">
+        <w:start w:val="1"/>
+        <w:numFmt w:val="decimal"/>
+        <w:suff w:val="tab"/>
+        <w:lvlText w:val="%7."/>
+        <w:lvlJc w:val="left"/>
+        <w:pPr>
+          <w:ind w:left="2151" w:hanging="611"/>
+        </w:pPr>
+        <w:rPr>
+          <w:rFonts w:ascii="Monaco" w:cs="Monaco" w:hAnsi="Monaco" w:eastAsia="Monaco"/>
+          <w:b w:val="0"/>
+          <w:bCs w:val="0"/>
+          <w:i w:val="0"/>
+          <w:iCs w:val="0"/>
+          <w:caps w:val="0"/>
+          <w:smallCaps w:val="0"/>
+          <w:strike w:val="0"/>
+          <w:dstrike w:val="0"/>
+          <w:outline w:val="0"/>
+          <w:emboss w:val="0"/>
+          <w:imprint w:val="0"/>
+          <w:color w:val="cccccc"/>
+          <w:spacing w:val="0"/>
+          <w:w w:val="100"/>
+          <w:kern w:val="0"/>
+          <w:position w:val="0"/>
+          <w:highlight w:val="none"/>
+          <w:vertAlign w:val="baseline"/>
+        </w:rPr>
+      </w:lvl>
+    </w:lvlOverride>
+    <w:lvlOverride w:ilvl="7">
+      <w:lvl w:ilvl="7">
+        <w:start w:val="1"/>
+        <w:numFmt w:val="decimal"/>
+        <w:suff w:val="tab"/>
+        <w:lvlText w:val="%8."/>
+        <w:lvlJc w:val="left"/>
+        <w:pPr>
+          <w:ind w:left="2371" w:hanging="611"/>
+        </w:pPr>
+        <w:rPr>
+          <w:rFonts w:ascii="Monaco" w:cs="Monaco" w:hAnsi="Monaco" w:eastAsia="Monaco"/>
+          <w:b w:val="0"/>
+          <w:bCs w:val="0"/>
+          <w:i w:val="0"/>
+          <w:iCs w:val="0"/>
+          <w:caps w:val="0"/>
+          <w:smallCaps w:val="0"/>
+          <w:strike w:val="0"/>
+          <w:dstrike w:val="0"/>
+          <w:outline w:val="0"/>
+          <w:emboss w:val="0"/>
+          <w:imprint w:val="0"/>
+          <w:color w:val="cccccc"/>
+          <w:spacing w:val="0"/>
+          <w:w w:val="100"/>
+          <w:kern w:val="0"/>
+          <w:position w:val="0"/>
+          <w:highlight w:val="none"/>
+          <w:vertAlign w:val="baseline"/>
+        </w:rPr>
+      </w:lvl>
+    </w:lvlOverride>
+    <w:lvlOverride w:ilvl="8">
+      <w:lvl w:ilvl="8">
+        <w:start w:val="1"/>
+        <w:numFmt w:val="decimal"/>
+        <w:suff w:val="tab"/>
+        <w:lvlText w:val="%9."/>
+        <w:lvlJc w:val="left"/>
+        <w:pPr>
+          <w:ind w:left="2591" w:hanging="611"/>
+        </w:pPr>
+        <w:rPr>
+          <w:rFonts w:ascii="Monaco" w:cs="Monaco" w:hAnsi="Monaco" w:eastAsia="Monaco"/>
+          <w:b w:val="0"/>
+          <w:bCs w:val="0"/>
+          <w:i w:val="0"/>
+          <w:iCs w:val="0"/>
+          <w:caps w:val="0"/>
+          <w:smallCaps w:val="0"/>
+          <w:strike w:val="0"/>
+          <w:dstrike w:val="0"/>
+          <w:outline w:val="0"/>
+          <w:emboss w:val="0"/>
+          <w:imprint w:val="0"/>
+          <w:color w:val="cccccc"/>
+          <w:spacing w:val="0"/>
+          <w:w w:val="100"/>
+          <w:kern w:val="0"/>
+          <w:position w:val="0"/>
+          <w:highlight w:val="none"/>
+          <w:vertAlign w:val="baseline"/>
+        </w:rPr>
+      </w:lvl>
+    </w:lvlOverride>
+  </w:num>
+  <w:num w:numId="42">
+    <w:abstractNumId w:val="0"/>
+    <w:lvlOverride w:ilvl="0">
+      <w:startOverride w:val="1"/>
+      <w:lvl w:ilvl="0">
+        <w:start w:val="1"/>
+        <w:numFmt w:val="decimal"/>
+        <w:suff w:val="tab"/>
+        <w:lvlText w:val="%1."/>
+        <w:lvlJc w:val="left"/>
+        <w:pPr>
+          <w:ind w:left="831" w:hanging="611"/>
+        </w:pPr>
+        <w:rPr>
+          <w:rFonts w:ascii="Monaco" w:cs="Monaco" w:hAnsi="Monaco" w:eastAsia="Monaco"/>
+          <w:b w:val="0"/>
+          <w:bCs w:val="0"/>
+          <w:i w:val="0"/>
+          <w:iCs w:val="0"/>
+          <w:caps w:val="0"/>
+          <w:smallCaps w:val="0"/>
+          <w:strike w:val="0"/>
+          <w:dstrike w:val="0"/>
+          <w:outline w:val="0"/>
+          <w:emboss w:val="0"/>
+          <w:imprint w:val="0"/>
+          <w:color w:val="cccccc"/>
+          <w:spacing w:val="0"/>
+          <w:w w:val="100"/>
+          <w:kern w:val="0"/>
+          <w:position w:val="0"/>
+          <w:highlight w:val="none"/>
+          <w:vertAlign w:val="baseline"/>
+        </w:rPr>
+      </w:lvl>
+    </w:lvlOverride>
+    <w:lvlOverride w:ilvl="1">
+      <w:lvl w:ilvl="1">
+        <w:start w:val="1"/>
+        <w:numFmt w:val="decimal"/>
+        <w:suff w:val="tab"/>
+        <w:lvlText w:val="%2."/>
+        <w:lvlJc w:val="left"/>
+        <w:pPr>
+          <w:ind w:left="1051" w:hanging="611"/>
+        </w:pPr>
+        <w:rPr>
+          <w:rFonts w:ascii="Monaco" w:cs="Monaco" w:hAnsi="Monaco" w:eastAsia="Monaco"/>
+          <w:b w:val="0"/>
+          <w:bCs w:val="0"/>
+          <w:i w:val="0"/>
+          <w:iCs w:val="0"/>
+          <w:caps w:val="0"/>
+          <w:smallCaps w:val="0"/>
+          <w:strike w:val="0"/>
+          <w:dstrike w:val="0"/>
+          <w:outline w:val="0"/>
+          <w:emboss w:val="0"/>
+          <w:imprint w:val="0"/>
+          <w:color w:val="cccccc"/>
+          <w:spacing w:val="0"/>
+          <w:w w:val="100"/>
+          <w:kern w:val="0"/>
+          <w:position w:val="0"/>
+          <w:highlight w:val="none"/>
+          <w:vertAlign w:val="baseline"/>
+        </w:rPr>
+      </w:lvl>
+    </w:lvlOverride>
+    <w:lvlOverride w:ilvl="2">
+      <w:lvl w:ilvl="2">
+        <w:start w:val="1"/>
+        <w:numFmt w:val="decimal"/>
+        <w:suff w:val="tab"/>
+        <w:lvlText w:val="%3."/>
+        <w:lvlJc w:val="left"/>
+        <w:pPr>
+          <w:ind w:left="1271" w:hanging="611"/>
+        </w:pPr>
+        <w:rPr>
+          <w:rFonts w:ascii="Monaco" w:cs="Monaco" w:hAnsi="Monaco" w:eastAsia="Monaco"/>
+          <w:b w:val="0"/>
+          <w:bCs w:val="0"/>
+          <w:i w:val="0"/>
+          <w:iCs w:val="0"/>
+          <w:caps w:val="0"/>
+          <w:smallCaps w:val="0"/>
+          <w:strike w:val="0"/>
+          <w:dstrike w:val="0"/>
+          <w:outline w:val="0"/>
+          <w:emboss w:val="0"/>
+          <w:imprint w:val="0"/>
+          <w:color w:val="cccccc"/>
+          <w:spacing w:val="0"/>
+          <w:w w:val="100"/>
+          <w:kern w:val="0"/>
+          <w:position w:val="0"/>
+          <w:highlight w:val="none"/>
+          <w:vertAlign w:val="baseline"/>
+        </w:rPr>
+      </w:lvl>
+    </w:lvlOverride>
+    <w:lvlOverride w:ilvl="3">
+      <w:lvl w:ilvl="3">
+        <w:start w:val="1"/>
+        <w:numFmt w:val="decimal"/>
+        <w:suff w:val="tab"/>
+        <w:lvlText w:val="%4."/>
+        <w:lvlJc w:val="left"/>
+        <w:pPr>
+          <w:ind w:left="1491" w:hanging="611"/>
+        </w:pPr>
+        <w:rPr>
+          <w:rFonts w:ascii="Monaco" w:cs="Monaco" w:hAnsi="Monaco" w:eastAsia="Monaco"/>
+          <w:b w:val="0"/>
+          <w:bCs w:val="0"/>
+          <w:i w:val="0"/>
+          <w:iCs w:val="0"/>
+          <w:caps w:val="0"/>
+          <w:smallCaps w:val="0"/>
+          <w:strike w:val="0"/>
+          <w:dstrike w:val="0"/>
+          <w:outline w:val="0"/>
+          <w:emboss w:val="0"/>
+          <w:imprint w:val="0"/>
+          <w:color w:val="cccccc"/>
+          <w:spacing w:val="0"/>
+          <w:w w:val="100"/>
+          <w:kern w:val="0"/>
+          <w:position w:val="0"/>
+          <w:highlight w:val="none"/>
+          <w:vertAlign w:val="baseline"/>
+        </w:rPr>
+      </w:lvl>
+    </w:lvlOverride>
+    <w:lvlOverride w:ilvl="4">
+      <w:lvl w:ilvl="4">
+        <w:start w:val="1"/>
+        <w:numFmt w:val="decimal"/>
+        <w:suff w:val="tab"/>
+        <w:lvlText w:val="%5."/>
+        <w:lvlJc w:val="left"/>
+        <w:pPr>
+          <w:ind w:left="1711" w:hanging="611"/>
+        </w:pPr>
+        <w:rPr>
+          <w:rFonts w:ascii="Monaco" w:cs="Monaco" w:hAnsi="Monaco" w:eastAsia="Monaco"/>
+          <w:b w:val="0"/>
+          <w:bCs w:val="0"/>
+          <w:i w:val="0"/>
+          <w:iCs w:val="0"/>
+          <w:caps w:val="0"/>
+          <w:smallCaps w:val="0"/>
+          <w:strike w:val="0"/>
+          <w:dstrike w:val="0"/>
+          <w:outline w:val="0"/>
+          <w:emboss w:val="0"/>
+          <w:imprint w:val="0"/>
+          <w:color w:val="cccccc"/>
+          <w:spacing w:val="0"/>
+          <w:w w:val="100"/>
+          <w:kern w:val="0"/>
+          <w:position w:val="0"/>
+          <w:highlight w:val="none"/>
+          <w:vertAlign w:val="baseline"/>
+        </w:rPr>
+      </w:lvl>
+    </w:lvlOverride>
+    <w:lvlOverride w:ilvl="5">
+      <w:lvl w:ilvl="5">
+        <w:start w:val="1"/>
+        <w:numFmt w:val="decimal"/>
+        <w:suff w:val="tab"/>
+        <w:lvlText w:val="%6."/>
+        <w:lvlJc w:val="left"/>
+        <w:pPr>
+          <w:ind w:left="1931" w:hanging="611"/>
+        </w:pPr>
+        <w:rPr>
+          <w:rFonts w:ascii="Monaco" w:cs="Monaco" w:hAnsi="Monaco" w:eastAsia="Monaco"/>
+          <w:b w:val="0"/>
+          <w:bCs w:val="0"/>
+          <w:i w:val="0"/>
+          <w:iCs w:val="0"/>
+          <w:caps w:val="0"/>
+          <w:smallCaps w:val="0"/>
+          <w:strike w:val="0"/>
+          <w:dstrike w:val="0"/>
+          <w:outline w:val="0"/>
+          <w:emboss w:val="0"/>
+          <w:imprint w:val="0"/>
+          <w:color w:val="cccccc"/>
+          <w:spacing w:val="0"/>
+          <w:w w:val="100"/>
+          <w:kern w:val="0"/>
+          <w:position w:val="0"/>
+          <w:highlight w:val="none"/>
+          <w:vertAlign w:val="baseline"/>
+        </w:rPr>
+      </w:lvl>
+    </w:lvlOverride>
+    <w:lvlOverride w:ilvl="6">
+      <w:lvl w:ilvl="6">
+        <w:start w:val="1"/>
+        <w:numFmt w:val="decimal"/>
+        <w:suff w:val="tab"/>
+        <w:lvlText w:val="%7."/>
+        <w:lvlJc w:val="left"/>
+        <w:pPr>
+          <w:ind w:left="2151" w:hanging="611"/>
+        </w:pPr>
+        <w:rPr>
+          <w:rFonts w:ascii="Monaco" w:cs="Monaco" w:hAnsi="Monaco" w:eastAsia="Monaco"/>
+          <w:b w:val="0"/>
+          <w:bCs w:val="0"/>
+          <w:i w:val="0"/>
+          <w:iCs w:val="0"/>
+          <w:caps w:val="0"/>
+          <w:smallCaps w:val="0"/>
+          <w:strike w:val="0"/>
+          <w:dstrike w:val="0"/>
+          <w:outline w:val="0"/>
+          <w:emboss w:val="0"/>
+          <w:imprint w:val="0"/>
+          <w:color w:val="cccccc"/>
+          <w:spacing w:val="0"/>
+          <w:w w:val="100"/>
+          <w:kern w:val="0"/>
+          <w:position w:val="0"/>
+          <w:highlight w:val="none"/>
+          <w:vertAlign w:val="baseline"/>
+        </w:rPr>
+      </w:lvl>
+    </w:lvlOverride>
+    <w:lvlOverride w:ilvl="7">
+      <w:lvl w:ilvl="7">
+        <w:start w:val="1"/>
+        <w:numFmt w:val="decimal"/>
+        <w:suff w:val="tab"/>
+        <w:lvlText w:val="%8."/>
+        <w:lvlJc w:val="left"/>
+        <w:pPr>
+          <w:ind w:left="2371" w:hanging="611"/>
+        </w:pPr>
+        <w:rPr>
+          <w:rFonts w:ascii="Monaco" w:cs="Monaco" w:hAnsi="Monaco" w:eastAsia="Monaco"/>
+          <w:b w:val="0"/>
+          <w:bCs w:val="0"/>
+          <w:i w:val="0"/>
+          <w:iCs w:val="0"/>
+          <w:caps w:val="0"/>
+          <w:smallCaps w:val="0"/>
+          <w:strike w:val="0"/>
+          <w:dstrike w:val="0"/>
+          <w:outline w:val="0"/>
+          <w:emboss w:val="0"/>
+          <w:imprint w:val="0"/>
+          <w:color w:val="cccccc"/>
+          <w:spacing w:val="0"/>
+          <w:w w:val="100"/>
+          <w:kern w:val="0"/>
+          <w:position w:val="0"/>
+          <w:highlight w:val="none"/>
+          <w:vertAlign w:val="baseline"/>
+        </w:rPr>
+      </w:lvl>
+    </w:lvlOverride>
+    <w:lvlOverride w:ilvl="8">
+      <w:lvl w:ilvl="8">
+        <w:start w:val="1"/>
+        <w:numFmt w:val="decimal"/>
+        <w:suff w:val="tab"/>
+        <w:lvlText w:val="%9."/>
+        <w:lvlJc w:val="left"/>
+        <w:pPr>
+          <w:ind w:left="2591" w:hanging="611"/>
+        </w:pPr>
+        <w:rPr>
+          <w:rFonts w:ascii="Monaco" w:cs="Monaco" w:hAnsi="Monaco" w:eastAsia="Monaco"/>
+          <w:b w:val="0"/>
+          <w:bCs w:val="0"/>
+          <w:i w:val="0"/>
+          <w:iCs w:val="0"/>
+          <w:caps w:val="0"/>
+          <w:smallCaps w:val="0"/>
+          <w:strike w:val="0"/>
+          <w:dstrike w:val="0"/>
+          <w:outline w:val="0"/>
+          <w:emboss w:val="0"/>
+          <w:imprint w:val="0"/>
+          <w:color w:val="cccccc"/>
+          <w:spacing w:val="0"/>
+          <w:w w:val="100"/>
+          <w:kern w:val="0"/>
+          <w:position w:val="0"/>
+          <w:highlight w:val="none"/>
+          <w:vertAlign w:val="baseline"/>
+        </w:rPr>
+      </w:lvl>
+    </w:lvlOverride>
+  </w:num>
+  <w:num w:numId="43">
+    <w:abstractNumId w:val="0"/>
+    <w:lvlOverride w:ilvl="0">
+      <w:lvl w:ilvl="0">
+        <w:start w:val="1"/>
+        <w:numFmt w:val="decimal"/>
+        <w:suff w:val="tab"/>
+        <w:lvlText w:val="%1."/>
+        <w:lvlJc w:val="left"/>
+        <w:pPr>
+          <w:ind w:left="831" w:hanging="611"/>
+        </w:pPr>
+        <w:rPr>
+          <w:rFonts w:ascii="Monaco" w:cs="Monaco" w:hAnsi="Monaco" w:eastAsia="Monaco"/>
+          <w:b w:val="0"/>
+          <w:bCs w:val="0"/>
+          <w:i w:val="0"/>
+          <w:iCs w:val="0"/>
+          <w:caps w:val="0"/>
+          <w:smallCaps w:val="0"/>
+          <w:strike w:val="0"/>
+          <w:dstrike w:val="0"/>
+          <w:outline w:val="0"/>
+          <w:emboss w:val="0"/>
+          <w:imprint w:val="0"/>
+          <w:color w:val="cccccc"/>
+          <w:spacing w:val="0"/>
+          <w:w w:val="100"/>
+          <w:kern w:val="0"/>
+          <w:position w:val="0"/>
+          <w:highlight w:val="none"/>
+          <w:vertAlign w:val="baseline"/>
+        </w:rPr>
+      </w:lvl>
+    </w:lvlOverride>
+    <w:lvlOverride w:ilvl="1">
+      <w:lvl w:ilvl="1">
+        <w:start w:val="1"/>
+        <w:numFmt w:val="decimal"/>
+        <w:suff w:val="tab"/>
+        <w:lvlText w:val="%2."/>
+        <w:lvlJc w:val="left"/>
+        <w:pPr>
+          <w:ind w:left="1051" w:hanging="611"/>
+        </w:pPr>
+        <w:rPr>
+          <w:rFonts w:ascii="Monaco" w:cs="Monaco" w:hAnsi="Monaco" w:eastAsia="Monaco"/>
+          <w:b w:val="0"/>
+          <w:bCs w:val="0"/>
+          <w:i w:val="0"/>
+          <w:iCs w:val="0"/>
+          <w:caps w:val="0"/>
+          <w:smallCaps w:val="0"/>
+          <w:strike w:val="0"/>
+          <w:dstrike w:val="0"/>
+          <w:outline w:val="0"/>
+          <w:emboss w:val="0"/>
+          <w:imprint w:val="0"/>
+          <w:color w:val="cccccc"/>
+          <w:spacing w:val="0"/>
+          <w:w w:val="100"/>
+          <w:kern w:val="0"/>
+          <w:position w:val="0"/>
+          <w:highlight w:val="none"/>
+          <w:vertAlign w:val="baseline"/>
+        </w:rPr>
+      </w:lvl>
+    </w:lvlOverride>
+    <w:lvlOverride w:ilvl="2">
+      <w:lvl w:ilvl="2">
+        <w:start w:val="1"/>
+        <w:numFmt w:val="decimal"/>
+        <w:suff w:val="tab"/>
+        <w:lvlText w:val="%3."/>
+        <w:lvlJc w:val="left"/>
+        <w:pPr>
+          <w:ind w:left="1271" w:hanging="611"/>
+        </w:pPr>
+        <w:rPr>
+          <w:rFonts w:ascii="Monaco" w:cs="Monaco" w:hAnsi="Monaco" w:eastAsia="Monaco"/>
+          <w:b w:val="0"/>
+          <w:bCs w:val="0"/>
+          <w:i w:val="0"/>
+          <w:iCs w:val="0"/>
+          <w:caps w:val="0"/>
+          <w:smallCaps w:val="0"/>
+          <w:strike w:val="0"/>
+          <w:dstrike w:val="0"/>
+          <w:outline w:val="0"/>
+          <w:emboss w:val="0"/>
+          <w:imprint w:val="0"/>
+          <w:color w:val="cccccc"/>
+          <w:spacing w:val="0"/>
+          <w:w w:val="100"/>
+          <w:kern w:val="0"/>
+          <w:position w:val="0"/>
+          <w:highlight w:val="none"/>
+          <w:vertAlign w:val="baseline"/>
+        </w:rPr>
+      </w:lvl>
+    </w:lvlOverride>
+    <w:lvlOverride w:ilvl="3">
+      <w:lvl w:ilvl="3">
+        <w:start w:val="1"/>
+        <w:numFmt w:val="decimal"/>
+        <w:suff w:val="tab"/>
+        <w:lvlText w:val="%4."/>
+        <w:lvlJc w:val="left"/>
+        <w:pPr>
+          <w:ind w:left="1491" w:hanging="611"/>
+        </w:pPr>
+        <w:rPr>
+          <w:rFonts w:ascii="Monaco" w:cs="Monaco" w:hAnsi="Monaco" w:eastAsia="Monaco"/>
+          <w:b w:val="0"/>
+          <w:bCs w:val="0"/>
+          <w:i w:val="0"/>
+          <w:iCs w:val="0"/>
+          <w:caps w:val="0"/>
+          <w:smallCaps w:val="0"/>
+          <w:strike w:val="0"/>
+          <w:dstrike w:val="0"/>
+          <w:outline w:val="0"/>
+          <w:emboss w:val="0"/>
+          <w:imprint w:val="0"/>
+          <w:color w:val="cccccc"/>
+          <w:spacing w:val="0"/>
+          <w:w w:val="100"/>
+          <w:kern w:val="0"/>
+          <w:position w:val="0"/>
+          <w:highlight w:val="none"/>
+          <w:vertAlign w:val="baseline"/>
+        </w:rPr>
+      </w:lvl>
+    </w:lvlOverride>
+    <w:lvlOverride w:ilvl="4">
+      <w:lvl w:ilvl="4">
+        <w:start w:val="1"/>
+        <w:numFmt w:val="decimal"/>
+        <w:suff w:val="tab"/>
+        <w:lvlText w:val="%5."/>
+        <w:lvlJc w:val="left"/>
+        <w:pPr>
+          <w:ind w:left="1711" w:hanging="611"/>
+        </w:pPr>
+        <w:rPr>
+          <w:rFonts w:ascii="Monaco" w:cs="Monaco" w:hAnsi="Monaco" w:eastAsia="Monaco"/>
+          <w:b w:val="0"/>
+          <w:bCs w:val="0"/>
+          <w:i w:val="0"/>
+          <w:iCs w:val="0"/>
+          <w:caps w:val="0"/>
+          <w:smallCaps w:val="0"/>
+          <w:strike w:val="0"/>
+          <w:dstrike w:val="0"/>
+          <w:outline w:val="0"/>
+          <w:emboss w:val="0"/>
+          <w:imprint w:val="0"/>
+          <w:color w:val="cccccc"/>
+          <w:spacing w:val="0"/>
+          <w:w w:val="100"/>
+          <w:kern w:val="0"/>
+          <w:position w:val="0"/>
+          <w:highlight w:val="none"/>
+          <w:vertAlign w:val="baseline"/>
+        </w:rPr>
+      </w:lvl>
+    </w:lvlOverride>
+    <w:lvlOverride w:ilvl="5">
+      <w:lvl w:ilvl="5">
+        <w:start w:val="1"/>
+        <w:numFmt w:val="decimal"/>
+        <w:suff w:val="tab"/>
+        <w:lvlText w:val="%6."/>
+        <w:lvlJc w:val="left"/>
+        <w:pPr>
+          <w:ind w:left="1931" w:hanging="611"/>
+        </w:pPr>
+        <w:rPr>
+          <w:rFonts w:ascii="Monaco" w:cs="Monaco" w:hAnsi="Monaco" w:eastAsia="Monaco"/>
+          <w:b w:val="0"/>
+          <w:bCs w:val="0"/>
+          <w:i w:val="0"/>
+          <w:iCs w:val="0"/>
+          <w:caps w:val="0"/>
+          <w:smallCaps w:val="0"/>
+          <w:strike w:val="0"/>
+          <w:dstrike w:val="0"/>
+          <w:outline w:val="0"/>
+          <w:emboss w:val="0"/>
+          <w:imprint w:val="0"/>
+          <w:color w:val="cccccc"/>
+          <w:spacing w:val="0"/>
+          <w:w w:val="100"/>
+          <w:kern w:val="0"/>
+          <w:position w:val="0"/>
+          <w:highlight w:val="none"/>
+          <w:vertAlign w:val="baseline"/>
+        </w:rPr>
+      </w:lvl>
+    </w:lvlOverride>
+    <w:lvlOverride w:ilvl="6">
+      <w:lvl w:ilvl="6">
+        <w:start w:val="1"/>
+        <w:numFmt w:val="decimal"/>
+        <w:suff w:val="tab"/>
+        <w:lvlText w:val="%7."/>
+        <w:lvlJc w:val="left"/>
+        <w:pPr>
+          <w:ind w:left="2151" w:hanging="611"/>
+        </w:pPr>
+        <w:rPr>
+          <w:rFonts w:ascii="Monaco" w:cs="Monaco" w:hAnsi="Monaco" w:eastAsia="Monaco"/>
+          <w:b w:val="0"/>
+          <w:bCs w:val="0"/>
+          <w:i w:val="0"/>
+          <w:iCs w:val="0"/>
+          <w:caps w:val="0"/>
+          <w:smallCaps w:val="0"/>
+          <w:strike w:val="0"/>
+          <w:dstrike w:val="0"/>
+          <w:outline w:val="0"/>
+          <w:emboss w:val="0"/>
+          <w:imprint w:val="0"/>
+          <w:color w:val="cccccc"/>
+          <w:spacing w:val="0"/>
+          <w:w w:val="100"/>
+          <w:kern w:val="0"/>
+          <w:position w:val="0"/>
+          <w:highlight w:val="none"/>
+          <w:vertAlign w:val="baseline"/>
+        </w:rPr>
+      </w:lvl>
+    </w:lvlOverride>
+    <w:lvlOverride w:ilvl="7">
+      <w:lvl w:ilvl="7">
+        <w:start w:val="1"/>
+        <w:numFmt w:val="decimal"/>
+        <w:suff w:val="tab"/>
+        <w:lvlText w:val="%8."/>
+        <w:lvlJc w:val="left"/>
+        <w:pPr>
+          <w:ind w:left="2371" w:hanging="611"/>
+        </w:pPr>
+        <w:rPr>
+          <w:rFonts w:ascii="Monaco" w:cs="Monaco" w:hAnsi="Monaco" w:eastAsia="Monaco"/>
+          <w:b w:val="0"/>
+          <w:bCs w:val="0"/>
+          <w:i w:val="0"/>
+          <w:iCs w:val="0"/>
+          <w:caps w:val="0"/>
+          <w:smallCaps w:val="0"/>
+          <w:strike w:val="0"/>
+          <w:dstrike w:val="0"/>
+          <w:outline w:val="0"/>
+          <w:emboss w:val="0"/>
+          <w:imprint w:val="0"/>
+          <w:color w:val="cccccc"/>
+          <w:spacing w:val="0"/>
+          <w:w w:val="100"/>
+          <w:kern w:val="0"/>
+          <w:position w:val="0"/>
+          <w:highlight w:val="none"/>
+          <w:vertAlign w:val="baseline"/>
+        </w:rPr>
+      </w:lvl>
+    </w:lvlOverride>
+    <w:lvlOverride w:ilvl="8">
+      <w:lvl w:ilvl="8">
+        <w:start w:val="1"/>
+        <w:numFmt w:val="decimal"/>
+        <w:suff w:val="tab"/>
+        <w:lvlText w:val="%9."/>
+        <w:lvlJc w:val="left"/>
+        <w:pPr>
+          <w:ind w:left="2591" w:hanging="611"/>
+        </w:pPr>
+        <w:rPr>
+          <w:rFonts w:ascii="Monaco" w:cs="Monaco" w:hAnsi="Monaco" w:eastAsia="Monaco"/>
+          <w:b w:val="0"/>
+          <w:bCs w:val="0"/>
+          <w:i w:val="0"/>
+          <w:iCs w:val="0"/>
+          <w:caps w:val="0"/>
+          <w:smallCaps w:val="0"/>
+          <w:strike w:val="0"/>
+          <w:dstrike w:val="0"/>
+          <w:outline w:val="0"/>
+          <w:emboss w:val="0"/>
+          <w:imprint w:val="0"/>
+          <w:color w:val="cccccc"/>
+          <w:spacing w:val="0"/>
+          <w:w w:val="100"/>
+          <w:kern w:val="0"/>
+          <w:position w:val="0"/>
+          <w:highlight w:val="none"/>
+          <w:vertAlign w:val="baseline"/>
+        </w:rPr>
+      </w:lvl>
+    </w:lvlOverride>
+  </w:num>
+  <w:num w:numId="44">
+    <w:abstractNumId w:val="0"/>
+    <w:lvlOverride w:ilvl="0">
+      <w:startOverride w:val="1"/>
+      <w:lvl w:ilvl="0">
+        <w:start w:val="1"/>
+        <w:numFmt w:val="decimal"/>
+        <w:suff w:val="tab"/>
+        <w:lvlText w:val="%1."/>
+        <w:lvlJc w:val="left"/>
+        <w:pPr>
+          <w:ind w:left="831" w:hanging="611"/>
+        </w:pPr>
+        <w:rPr>
+          <w:rFonts w:ascii="Monaco" w:cs="Monaco" w:hAnsi="Monaco" w:eastAsia="Monaco"/>
+          <w:b w:val="0"/>
+          <w:bCs w:val="0"/>
+          <w:i w:val="0"/>
+          <w:iCs w:val="0"/>
+          <w:caps w:val="0"/>
+          <w:smallCaps w:val="0"/>
+          <w:strike w:val="0"/>
+          <w:dstrike w:val="0"/>
+          <w:outline w:val="0"/>
+          <w:emboss w:val="0"/>
+          <w:imprint w:val="0"/>
+          <w:color w:val="cccccc"/>
+          <w:spacing w:val="0"/>
+          <w:w w:val="100"/>
+          <w:kern w:val="0"/>
+          <w:position w:val="0"/>
+          <w:highlight w:val="none"/>
+          <w:vertAlign w:val="baseline"/>
+        </w:rPr>
+      </w:lvl>
+    </w:lvlOverride>
+    <w:lvlOverride w:ilvl="1">
+      <w:lvl w:ilvl="1">
+        <w:start w:val="1"/>
+        <w:numFmt w:val="decimal"/>
+        <w:suff w:val="tab"/>
+        <w:lvlText w:val="%2."/>
+        <w:lvlJc w:val="left"/>
+        <w:pPr>
+          <w:ind w:left="1051" w:hanging="611"/>
+        </w:pPr>
+        <w:rPr>
+          <w:rFonts w:ascii="Monaco" w:cs="Monaco" w:hAnsi="Monaco" w:eastAsia="Monaco"/>
+          <w:b w:val="0"/>
+          <w:bCs w:val="0"/>
+          <w:i w:val="0"/>
+          <w:iCs w:val="0"/>
+          <w:caps w:val="0"/>
+          <w:smallCaps w:val="0"/>
+          <w:strike w:val="0"/>
+          <w:dstrike w:val="0"/>
+          <w:outline w:val="0"/>
+          <w:emboss w:val="0"/>
+          <w:imprint w:val="0"/>
+          <w:color w:val="cccccc"/>
+          <w:spacing w:val="0"/>
+          <w:w w:val="100"/>
+          <w:kern w:val="0"/>
+          <w:position w:val="0"/>
+          <w:highlight w:val="none"/>
+          <w:vertAlign w:val="baseline"/>
+        </w:rPr>
+      </w:lvl>
+    </w:lvlOverride>
+    <w:lvlOverride w:ilvl="2">
+      <w:lvl w:ilvl="2">
+        <w:start w:val="1"/>
+        <w:numFmt w:val="decimal"/>
+        <w:suff w:val="tab"/>
+        <w:lvlText w:val="%3."/>
+        <w:lvlJc w:val="left"/>
+        <w:pPr>
+          <w:ind w:left="1271" w:hanging="611"/>
+        </w:pPr>
+        <w:rPr>
+          <w:rFonts w:ascii="Monaco" w:cs="Monaco" w:hAnsi="Monaco" w:eastAsia="Monaco"/>
+          <w:b w:val="0"/>
+          <w:bCs w:val="0"/>
+          <w:i w:val="0"/>
+          <w:iCs w:val="0"/>
+          <w:caps w:val="0"/>
+          <w:smallCaps w:val="0"/>
+          <w:strike w:val="0"/>
+          <w:dstrike w:val="0"/>
+          <w:outline w:val="0"/>
+          <w:emboss w:val="0"/>
+          <w:imprint w:val="0"/>
+          <w:color w:val="cccccc"/>
+          <w:spacing w:val="0"/>
+          <w:w w:val="100"/>
+          <w:kern w:val="0"/>
+          <w:position w:val="0"/>
+          <w:highlight w:val="none"/>
+          <w:vertAlign w:val="baseline"/>
+        </w:rPr>
+      </w:lvl>
+    </w:lvlOverride>
+    <w:lvlOverride w:ilvl="3">
+      <w:lvl w:ilvl="3">
+        <w:start w:val="1"/>
+        <w:numFmt w:val="decimal"/>
+        <w:suff w:val="tab"/>
+        <w:lvlText w:val="%4."/>
+        <w:lvlJc w:val="left"/>
+        <w:pPr>
+          <w:ind w:left="1491" w:hanging="611"/>
+        </w:pPr>
+        <w:rPr>
+          <w:rFonts w:ascii="Monaco" w:cs="Monaco" w:hAnsi="Monaco" w:eastAsia="Monaco"/>
+          <w:b w:val="0"/>
+          <w:bCs w:val="0"/>
+          <w:i w:val="0"/>
+          <w:iCs w:val="0"/>
+          <w:caps w:val="0"/>
+          <w:smallCaps w:val="0"/>
+          <w:strike w:val="0"/>
+          <w:dstrike w:val="0"/>
+          <w:outline w:val="0"/>
+          <w:emboss w:val="0"/>
+          <w:imprint w:val="0"/>
+          <w:color w:val="cccccc"/>
+          <w:spacing w:val="0"/>
+          <w:w w:val="100"/>
+          <w:kern w:val="0"/>
+          <w:position w:val="0"/>
+          <w:highlight w:val="none"/>
+          <w:vertAlign w:val="baseline"/>
+        </w:rPr>
+      </w:lvl>
+    </w:lvlOverride>
+    <w:lvlOverride w:ilvl="4">
+      <w:lvl w:ilvl="4">
+        <w:start w:val="1"/>
+        <w:numFmt w:val="decimal"/>
+        <w:suff w:val="tab"/>
+        <w:lvlText w:val="%5."/>
+        <w:lvlJc w:val="left"/>
+        <w:pPr>
+          <w:ind w:left="1711" w:hanging="611"/>
+        </w:pPr>
+        <w:rPr>
+          <w:rFonts w:ascii="Monaco" w:cs="Monaco" w:hAnsi="Monaco" w:eastAsia="Monaco"/>
+          <w:b w:val="0"/>
+          <w:bCs w:val="0"/>
+          <w:i w:val="0"/>
+          <w:iCs w:val="0"/>
+          <w:caps w:val="0"/>
+          <w:smallCaps w:val="0"/>
+          <w:strike w:val="0"/>
+          <w:dstrike w:val="0"/>
+          <w:outline w:val="0"/>
+          <w:emboss w:val="0"/>
+          <w:imprint w:val="0"/>
+          <w:color w:val="cccccc"/>
+          <w:spacing w:val="0"/>
+          <w:w w:val="100"/>
+          <w:kern w:val="0"/>
+          <w:position w:val="0"/>
+          <w:highlight w:val="none"/>
+          <w:vertAlign w:val="baseline"/>
+        </w:rPr>
+      </w:lvl>
+    </w:lvlOverride>
+    <w:lvlOverride w:ilvl="5">
+      <w:lvl w:ilvl="5">
+        <w:start w:val="1"/>
+        <w:numFmt w:val="decimal"/>
+        <w:suff w:val="tab"/>
+        <w:lvlText w:val="%6."/>
+        <w:lvlJc w:val="left"/>
+        <w:pPr>
+          <w:ind w:left="1931" w:hanging="611"/>
+        </w:pPr>
+        <w:rPr>
+          <w:rFonts w:ascii="Monaco" w:cs="Monaco" w:hAnsi="Monaco" w:eastAsia="Monaco"/>
+          <w:b w:val="0"/>
+          <w:bCs w:val="0"/>
+          <w:i w:val="0"/>
+          <w:iCs w:val="0"/>
+          <w:caps w:val="0"/>
+          <w:smallCaps w:val="0"/>
+          <w:strike w:val="0"/>
+          <w:dstrike w:val="0"/>
+          <w:outline w:val="0"/>
+          <w:emboss w:val="0"/>
+          <w:imprint w:val="0"/>
+          <w:color w:val="cccccc"/>
+          <w:spacing w:val="0"/>
+          <w:w w:val="100"/>
+          <w:kern w:val="0"/>
+          <w:position w:val="0"/>
+          <w:highlight w:val="none"/>
+          <w:vertAlign w:val="baseline"/>
+        </w:rPr>
+      </w:lvl>
+    </w:lvlOverride>
+    <w:lvlOverride w:ilvl="6">
+      <w:lvl w:ilvl="6">
+        <w:start w:val="1"/>
+        <w:numFmt w:val="decimal"/>
+        <w:suff w:val="tab"/>
+        <w:lvlText w:val="%7."/>
+        <w:lvlJc w:val="left"/>
+        <w:pPr>
+          <w:ind w:left="2151" w:hanging="611"/>
+        </w:pPr>
+        <w:rPr>
+          <w:rFonts w:ascii="Monaco" w:cs="Monaco" w:hAnsi="Monaco" w:eastAsia="Monaco"/>
+          <w:b w:val="0"/>
+          <w:bCs w:val="0"/>
+          <w:i w:val="0"/>
+          <w:iCs w:val="0"/>
+          <w:caps w:val="0"/>
+          <w:smallCaps w:val="0"/>
+          <w:strike w:val="0"/>
+          <w:dstrike w:val="0"/>
+          <w:outline w:val="0"/>
+          <w:emboss w:val="0"/>
+          <w:imprint w:val="0"/>
+          <w:color w:val="cccccc"/>
+          <w:spacing w:val="0"/>
+          <w:w w:val="100"/>
+          <w:kern w:val="0"/>
+          <w:position w:val="0"/>
+          <w:highlight w:val="none"/>
+          <w:vertAlign w:val="baseline"/>
+        </w:rPr>
+      </w:lvl>
+    </w:lvlOverride>
+    <w:lvlOverride w:ilvl="7">
+      <w:lvl w:ilvl="7">
+        <w:start w:val="1"/>
+        <w:numFmt w:val="decimal"/>
+        <w:suff w:val="tab"/>
+        <w:lvlText w:val="%8."/>
+        <w:lvlJc w:val="left"/>
+        <w:pPr>
+          <w:ind w:left="2371" w:hanging="611"/>
+        </w:pPr>
+        <w:rPr>
+          <w:rFonts w:ascii="Monaco" w:cs="Monaco" w:hAnsi="Monaco" w:eastAsia="Monaco"/>
+          <w:b w:val="0"/>
+          <w:bCs w:val="0"/>
+          <w:i w:val="0"/>
+          <w:iCs w:val="0"/>
+          <w:caps w:val="0"/>
+          <w:smallCaps w:val="0"/>
+          <w:strike w:val="0"/>
+          <w:dstrike w:val="0"/>
+          <w:outline w:val="0"/>
+          <w:emboss w:val="0"/>
+          <w:imprint w:val="0"/>
+          <w:color w:val="cccccc"/>
+          <w:spacing w:val="0"/>
+          <w:w w:val="100"/>
+          <w:kern w:val="0"/>
+          <w:position w:val="0"/>
+          <w:highlight w:val="none"/>
+          <w:vertAlign w:val="baseline"/>
+        </w:rPr>
+      </w:lvl>
+    </w:lvlOverride>
+    <w:lvlOverride w:ilvl="8">
+      <w:lvl w:ilvl="8">
+        <w:start w:val="1"/>
+        <w:numFmt w:val="decimal"/>
+        <w:suff w:val="tab"/>
+        <w:lvlText w:val="%9."/>
+        <w:lvlJc w:val="left"/>
+        <w:pPr>
+          <w:ind w:left="2591" w:hanging="611"/>
+        </w:pPr>
+        <w:rPr>
+          <w:rFonts w:ascii="Monaco" w:cs="Monaco" w:hAnsi="Monaco" w:eastAsia="Monaco"/>
+          <w:b w:val="0"/>
+          <w:bCs w:val="0"/>
+          <w:i w:val="0"/>
+          <w:iCs w:val="0"/>
+          <w:caps w:val="0"/>
+          <w:smallCaps w:val="0"/>
+          <w:strike w:val="0"/>
+          <w:dstrike w:val="0"/>
+          <w:outline w:val="0"/>
+          <w:emboss w:val="0"/>
+          <w:imprint w:val="0"/>
+          <w:color w:val="cccccc"/>
+          <w:spacing w:val="0"/>
+          <w:w w:val="100"/>
+          <w:kern w:val="0"/>
+          <w:position w:val="0"/>
+          <w:highlight w:val="none"/>
+          <w:vertAlign w:val="baseline"/>
+        </w:rPr>
+      </w:lvl>
+    </w:lvlOverride>
+  </w:num>
+  <w:num w:numId="45">
+    <w:abstractNumId w:val="0"/>
+    <w:lvlOverride w:ilvl="0">
+      <w:startOverride w:val="1"/>
+      <w:lvl w:ilvl="0">
+        <w:start w:val="1"/>
+        <w:numFmt w:val="decimal"/>
+        <w:suff w:val="tab"/>
+        <w:lvlText w:val="%1."/>
+        <w:lvlJc w:val="left"/>
+        <w:pPr>
+          <w:ind w:left="831" w:hanging="611"/>
+        </w:pPr>
+        <w:rPr>
+          <w:rFonts w:ascii="Monaco" w:cs="Monaco" w:hAnsi="Monaco" w:eastAsia="Monaco"/>
+          <w:b w:val="0"/>
+          <w:bCs w:val="0"/>
+          <w:i w:val="0"/>
+          <w:iCs w:val="0"/>
+          <w:caps w:val="0"/>
+          <w:smallCaps w:val="0"/>
+          <w:strike w:val="0"/>
+          <w:dstrike w:val="0"/>
+          <w:outline w:val="0"/>
+          <w:emboss w:val="0"/>
+          <w:imprint w:val="0"/>
+          <w:color w:val="cccccc"/>
+          <w:spacing w:val="0"/>
+          <w:w w:val="100"/>
+          <w:kern w:val="0"/>
+          <w:position w:val="0"/>
+          <w:highlight w:val="none"/>
+          <w:vertAlign w:val="baseline"/>
+        </w:rPr>
+      </w:lvl>
+    </w:lvlOverride>
+    <w:lvlOverride w:ilvl="1">
+      <w:lvl w:ilvl="1">
+        <w:start w:val="1"/>
+        <w:numFmt w:val="decimal"/>
+        <w:suff w:val="tab"/>
+        <w:lvlText w:val="%2."/>
+        <w:lvlJc w:val="left"/>
+        <w:pPr>
+          <w:ind w:left="1051" w:hanging="611"/>
+        </w:pPr>
+        <w:rPr>
+          <w:rFonts w:ascii="Monaco" w:cs="Monaco" w:hAnsi="Monaco" w:eastAsia="Monaco"/>
+          <w:b w:val="0"/>
+          <w:bCs w:val="0"/>
+          <w:i w:val="0"/>
+          <w:iCs w:val="0"/>
+          <w:caps w:val="0"/>
+          <w:smallCaps w:val="0"/>
+          <w:strike w:val="0"/>
+          <w:dstrike w:val="0"/>
+          <w:outline w:val="0"/>
+          <w:emboss w:val="0"/>
+          <w:imprint w:val="0"/>
+          <w:color w:val="cccccc"/>
+          <w:spacing w:val="0"/>
+          <w:w w:val="100"/>
+          <w:kern w:val="0"/>
+          <w:position w:val="0"/>
+          <w:highlight w:val="none"/>
+          <w:vertAlign w:val="baseline"/>
+        </w:rPr>
+      </w:lvl>
+    </w:lvlOverride>
+    <w:lvlOverride w:ilvl="2">
+      <w:lvl w:ilvl="2">
+        <w:start w:val="1"/>
+        <w:numFmt w:val="decimal"/>
+        <w:suff w:val="tab"/>
+        <w:lvlText w:val="%3."/>
+        <w:lvlJc w:val="left"/>
+        <w:pPr>
+          <w:ind w:left="1271" w:hanging="611"/>
+        </w:pPr>
+        <w:rPr>
+          <w:rFonts w:ascii="Monaco" w:cs="Monaco" w:hAnsi="Monaco" w:eastAsia="Monaco"/>
+          <w:b w:val="0"/>
+          <w:bCs w:val="0"/>
+          <w:i w:val="0"/>
+          <w:iCs w:val="0"/>
+          <w:caps w:val="0"/>
+          <w:smallCaps w:val="0"/>
+          <w:strike w:val="0"/>
+          <w:dstrike w:val="0"/>
+          <w:outline w:val="0"/>
+          <w:emboss w:val="0"/>
+          <w:imprint w:val="0"/>
+          <w:color w:val="cccccc"/>
+          <w:spacing w:val="0"/>
+          <w:w w:val="100"/>
+          <w:kern w:val="0"/>
+          <w:position w:val="0"/>
+          <w:highlight w:val="none"/>
+          <w:vertAlign w:val="baseline"/>
+        </w:rPr>
+      </w:lvl>
+    </w:lvlOverride>
+    <w:lvlOverride w:ilvl="3">
+      <w:lvl w:ilvl="3">
+        <w:start w:val="1"/>
+        <w:numFmt w:val="decimal"/>
+        <w:suff w:val="tab"/>
+        <w:lvlText w:val="%4."/>
+        <w:lvlJc w:val="left"/>
+        <w:pPr>
+          <w:ind w:left="1491" w:hanging="611"/>
+        </w:pPr>
+        <w:rPr>
+          <w:rFonts w:ascii="Monaco" w:cs="Monaco" w:hAnsi="Monaco" w:eastAsia="Monaco"/>
+          <w:b w:val="0"/>
+          <w:bCs w:val="0"/>
+          <w:i w:val="0"/>
+          <w:iCs w:val="0"/>
+          <w:caps w:val="0"/>
+          <w:smallCaps w:val="0"/>
+          <w:strike w:val="0"/>
+          <w:dstrike w:val="0"/>
+          <w:outline w:val="0"/>
+          <w:emboss w:val="0"/>
+          <w:imprint w:val="0"/>
+          <w:color w:val="cccccc"/>
+          <w:spacing w:val="0"/>
+          <w:w w:val="100"/>
+          <w:kern w:val="0"/>
+          <w:position w:val="0"/>
+          <w:highlight w:val="none"/>
+          <w:vertAlign w:val="baseline"/>
+        </w:rPr>
+      </w:lvl>
+    </w:lvlOverride>
+    <w:lvlOverride w:ilvl="4">
+      <w:lvl w:ilvl="4">
+        <w:start w:val="1"/>
+        <w:numFmt w:val="decimal"/>
+        <w:suff w:val="tab"/>
+        <w:lvlText w:val="%5."/>
+        <w:lvlJc w:val="left"/>
+        <w:pPr>
+          <w:ind w:left="1711" w:hanging="611"/>
+        </w:pPr>
+        <w:rPr>
+          <w:rFonts w:ascii="Monaco" w:cs="Monaco" w:hAnsi="Monaco" w:eastAsia="Monaco"/>
+          <w:b w:val="0"/>
+          <w:bCs w:val="0"/>
+          <w:i w:val="0"/>
+          <w:iCs w:val="0"/>
+          <w:caps w:val="0"/>
+          <w:smallCaps w:val="0"/>
+          <w:strike w:val="0"/>
+          <w:dstrike w:val="0"/>
+          <w:outline w:val="0"/>
+          <w:emboss w:val="0"/>
+          <w:imprint w:val="0"/>
+          <w:color w:val="cccccc"/>
+          <w:spacing w:val="0"/>
+          <w:w w:val="100"/>
+          <w:kern w:val="0"/>
+          <w:position w:val="0"/>
+          <w:highlight w:val="none"/>
+          <w:vertAlign w:val="baseline"/>
+        </w:rPr>
+      </w:lvl>
+    </w:lvlOverride>
+    <w:lvlOverride w:ilvl="5">
+      <w:lvl w:ilvl="5">
+        <w:start w:val="1"/>
+        <w:numFmt w:val="decimal"/>
+        <w:suff w:val="tab"/>
+        <w:lvlText w:val="%6."/>
+        <w:lvlJc w:val="left"/>
+        <w:pPr>
+          <w:ind w:left="1931" w:hanging="611"/>
+        </w:pPr>
+        <w:rPr>
+          <w:rFonts w:ascii="Monaco" w:cs="Monaco" w:hAnsi="Monaco" w:eastAsia="Monaco"/>
+          <w:b w:val="0"/>
+          <w:bCs w:val="0"/>
+          <w:i w:val="0"/>
+          <w:iCs w:val="0"/>
+          <w:caps w:val="0"/>
+          <w:smallCaps w:val="0"/>
+          <w:strike w:val="0"/>
+          <w:dstrike w:val="0"/>
+          <w:outline w:val="0"/>
+          <w:emboss w:val="0"/>
+          <w:imprint w:val="0"/>
+          <w:color w:val="cccccc"/>
+          <w:spacing w:val="0"/>
+          <w:w w:val="100"/>
+          <w:kern w:val="0"/>
+          <w:position w:val="0"/>
+          <w:highlight w:val="none"/>
+          <w:vertAlign w:val="baseline"/>
+        </w:rPr>
+      </w:lvl>
+    </w:lvlOverride>
+    <w:lvlOverride w:ilvl="6">
+      <w:lvl w:ilvl="6">
+        <w:start w:val="1"/>
+        <w:numFmt w:val="decimal"/>
+        <w:suff w:val="tab"/>
+        <w:lvlText w:val="%7."/>
+        <w:lvlJc w:val="left"/>
+        <w:pPr>
+          <w:ind w:left="2151" w:hanging="611"/>
+        </w:pPr>
+        <w:rPr>
+          <w:rFonts w:ascii="Monaco" w:cs="Monaco" w:hAnsi="Monaco" w:eastAsia="Monaco"/>
+          <w:b w:val="0"/>
+          <w:bCs w:val="0"/>
+          <w:i w:val="0"/>
+          <w:iCs w:val="0"/>
+          <w:caps w:val="0"/>
+          <w:smallCaps w:val="0"/>
+          <w:strike w:val="0"/>
+          <w:dstrike w:val="0"/>
+          <w:outline w:val="0"/>
+          <w:emboss w:val="0"/>
+          <w:imprint w:val="0"/>
+          <w:color w:val="cccccc"/>
+          <w:spacing w:val="0"/>
+          <w:w w:val="100"/>
+          <w:kern w:val="0"/>
+          <w:position w:val="0"/>
+          <w:highlight w:val="none"/>
+          <w:vertAlign w:val="baseline"/>
+        </w:rPr>
+      </w:lvl>
+    </w:lvlOverride>
+    <w:lvlOverride w:ilvl="7">
+      <w:lvl w:ilvl="7">
+        <w:start w:val="1"/>
+        <w:numFmt w:val="decimal"/>
+        <w:suff w:val="tab"/>
+        <w:lvlText w:val="%8."/>
+        <w:lvlJc w:val="left"/>
+        <w:pPr>
+          <w:ind w:left="2371" w:hanging="611"/>
+        </w:pPr>
+        <w:rPr>
+          <w:rFonts w:ascii="Monaco" w:cs="Monaco" w:hAnsi="Monaco" w:eastAsia="Monaco"/>
+          <w:b w:val="0"/>
+          <w:bCs w:val="0"/>
+          <w:i w:val="0"/>
+          <w:iCs w:val="0"/>
+          <w:caps w:val="0"/>
+          <w:smallCaps w:val="0"/>
+          <w:strike w:val="0"/>
+          <w:dstrike w:val="0"/>
+          <w:outline w:val="0"/>
+          <w:emboss w:val="0"/>
+          <w:imprint w:val="0"/>
+          <w:color w:val="cccccc"/>
+          <w:spacing w:val="0"/>
+          <w:w w:val="100"/>
+          <w:kern w:val="0"/>
+          <w:position w:val="0"/>
+          <w:highlight w:val="none"/>
+          <w:vertAlign w:val="baseline"/>
+        </w:rPr>
+      </w:lvl>
+    </w:lvlOverride>
+    <w:lvlOverride w:ilvl="8">
+      <w:lvl w:ilvl="8">
+        <w:start w:val="1"/>
+        <w:numFmt w:val="decimal"/>
+        <w:suff w:val="tab"/>
+        <w:lvlText w:val="%9."/>
+        <w:lvlJc w:val="left"/>
+        <w:pPr>
+          <w:ind w:left="2591" w:hanging="611"/>
+        </w:pPr>
+        <w:rPr>
+          <w:rFonts w:ascii="Monaco" w:cs="Monaco" w:hAnsi="Monaco" w:eastAsia="Monaco"/>
+          <w:b w:val="0"/>
+          <w:bCs w:val="0"/>
+          <w:i w:val="0"/>
+          <w:iCs w:val="0"/>
+          <w:caps w:val="0"/>
+          <w:smallCaps w:val="0"/>
+          <w:strike w:val="0"/>
+          <w:dstrike w:val="0"/>
+          <w:outline w:val="0"/>
+          <w:emboss w:val="0"/>
+          <w:imprint w:val="0"/>
+          <w:color w:val="cccccc"/>
+          <w:spacing w:val="0"/>
+          <w:w w:val="100"/>
+          <w:kern w:val="0"/>
+          <w:position w:val="0"/>
+          <w:highlight w:val="none"/>
+          <w:vertAlign w:val="baseline"/>
+        </w:rPr>
+      </w:lvl>
+    </w:lvlOverride>
+  </w:num>
+  <w:num w:numId="46">
+    <w:abstractNumId w:val="0"/>
+    <w:lvlOverride w:ilvl="0">
+      <w:startOverride w:val="1"/>
+      <w:lvl w:ilvl="0">
+        <w:start w:val="1"/>
+        <w:numFmt w:val="decimal"/>
+        <w:suff w:val="tab"/>
+        <w:lvlText w:val="%1."/>
+        <w:lvlJc w:val="left"/>
+        <w:pPr>
+          <w:ind w:left="831" w:hanging="611"/>
+        </w:pPr>
+        <w:rPr>
+          <w:rFonts w:ascii="Monaco" w:cs="Monaco" w:hAnsi="Monaco" w:eastAsia="Monaco"/>
+          <w:b w:val="0"/>
+          <w:bCs w:val="0"/>
+          <w:i w:val="0"/>
+          <w:iCs w:val="0"/>
+          <w:caps w:val="0"/>
+          <w:smallCaps w:val="0"/>
+          <w:strike w:val="0"/>
+          <w:dstrike w:val="0"/>
+          <w:outline w:val="0"/>
+          <w:emboss w:val="0"/>
+          <w:imprint w:val="0"/>
+          <w:color w:val="cccccc"/>
+          <w:spacing w:val="0"/>
+          <w:w w:val="100"/>
+          <w:kern w:val="0"/>
+          <w:position w:val="0"/>
+          <w:highlight w:val="none"/>
+          <w:vertAlign w:val="baseline"/>
+        </w:rPr>
+      </w:lvl>
+    </w:lvlOverride>
+    <w:lvlOverride w:ilvl="1">
+      <w:lvl w:ilvl="1">
+        <w:start w:val="1"/>
+        <w:numFmt w:val="decimal"/>
+        <w:suff w:val="tab"/>
+        <w:lvlText w:val="%2."/>
+        <w:lvlJc w:val="left"/>
+        <w:pPr>
+          <w:ind w:left="1051" w:hanging="611"/>
+        </w:pPr>
+        <w:rPr>
+          <w:rFonts w:ascii="Monaco" w:cs="Monaco" w:hAnsi="Monaco" w:eastAsia="Monaco"/>
+          <w:b w:val="0"/>
+          <w:bCs w:val="0"/>
+          <w:i w:val="0"/>
+          <w:iCs w:val="0"/>
+          <w:caps w:val="0"/>
+          <w:smallCaps w:val="0"/>
+          <w:strike w:val="0"/>
+          <w:dstrike w:val="0"/>
+          <w:outline w:val="0"/>
+          <w:emboss w:val="0"/>
+          <w:imprint w:val="0"/>
+          <w:color w:val="cccccc"/>
+          <w:spacing w:val="0"/>
+          <w:w w:val="100"/>
+          <w:kern w:val="0"/>
+          <w:position w:val="0"/>
+          <w:highlight w:val="none"/>
+          <w:vertAlign w:val="baseline"/>
+        </w:rPr>
+      </w:lvl>
+    </w:lvlOverride>
+    <w:lvlOverride w:ilvl="2">
+      <w:lvl w:ilvl="2">
+        <w:start w:val="1"/>
+        <w:numFmt w:val="decimal"/>
+        <w:suff w:val="tab"/>
+        <w:lvlText w:val="%3."/>
+        <w:lvlJc w:val="left"/>
+        <w:pPr>
+          <w:ind w:left="1271" w:hanging="611"/>
+        </w:pPr>
+        <w:rPr>
+          <w:rFonts w:ascii="Monaco" w:cs="Monaco" w:hAnsi="Monaco" w:eastAsia="Monaco"/>
+          <w:b w:val="0"/>
+          <w:bCs w:val="0"/>
+          <w:i w:val="0"/>
+          <w:iCs w:val="0"/>
+          <w:caps w:val="0"/>
+          <w:smallCaps w:val="0"/>
+          <w:strike w:val="0"/>
+          <w:dstrike w:val="0"/>
+          <w:outline w:val="0"/>
+          <w:emboss w:val="0"/>
+          <w:imprint w:val="0"/>
+          <w:color w:val="cccccc"/>
+          <w:spacing w:val="0"/>
+          <w:w w:val="100"/>
+          <w:kern w:val="0"/>
+          <w:position w:val="0"/>
+          <w:highlight w:val="none"/>
+          <w:vertAlign w:val="baseline"/>
+        </w:rPr>
+      </w:lvl>
+    </w:lvlOverride>
+    <w:lvlOverride w:ilvl="3">
+      <w:lvl w:ilvl="3">
+        <w:start w:val="1"/>
+        <w:numFmt w:val="decimal"/>
+        <w:suff w:val="tab"/>
+        <w:lvlText w:val="%4."/>
+        <w:lvlJc w:val="left"/>
+        <w:pPr>
+          <w:ind w:left="1491" w:hanging="611"/>
+        </w:pPr>
+        <w:rPr>
+          <w:rFonts w:ascii="Monaco" w:cs="Monaco" w:hAnsi="Monaco" w:eastAsia="Monaco"/>
+          <w:b w:val="0"/>
+          <w:bCs w:val="0"/>
+          <w:i w:val="0"/>
+          <w:iCs w:val="0"/>
+          <w:caps w:val="0"/>
+          <w:smallCaps w:val="0"/>
+          <w:strike w:val="0"/>
+          <w:dstrike w:val="0"/>
+          <w:outline w:val="0"/>
+          <w:emboss w:val="0"/>
+          <w:imprint w:val="0"/>
+          <w:color w:val="cccccc"/>
+          <w:spacing w:val="0"/>
+          <w:w w:val="100"/>
+          <w:kern w:val="0"/>
+          <w:position w:val="0"/>
+          <w:highlight w:val="none"/>
+          <w:vertAlign w:val="baseline"/>
+        </w:rPr>
+      </w:lvl>
+    </w:lvlOverride>
+    <w:lvlOverride w:ilvl="4">
+      <w:lvl w:ilvl="4">
+        <w:start w:val="1"/>
+        <w:numFmt w:val="decimal"/>
+        <w:suff w:val="tab"/>
+        <w:lvlText w:val="%5."/>
+        <w:lvlJc w:val="left"/>
+        <w:pPr>
+          <w:ind w:left="1711" w:hanging="611"/>
+        </w:pPr>
+        <w:rPr>
+          <w:rFonts w:ascii="Monaco" w:cs="Monaco" w:hAnsi="Monaco" w:eastAsia="Monaco"/>
+          <w:b w:val="0"/>
+          <w:bCs w:val="0"/>
+          <w:i w:val="0"/>
+          <w:iCs w:val="0"/>
+          <w:caps w:val="0"/>
+          <w:smallCaps w:val="0"/>
+          <w:strike w:val="0"/>
+          <w:dstrike w:val="0"/>
+          <w:outline w:val="0"/>
+          <w:emboss w:val="0"/>
+          <w:imprint w:val="0"/>
+          <w:color w:val="cccccc"/>
+          <w:spacing w:val="0"/>
+          <w:w w:val="100"/>
+          <w:kern w:val="0"/>
+          <w:position w:val="0"/>
+          <w:highlight w:val="none"/>
+          <w:vertAlign w:val="baseline"/>
+        </w:rPr>
+      </w:lvl>
+    </w:lvlOverride>
+    <w:lvlOverride w:ilvl="5">
+      <w:lvl w:ilvl="5">
+        <w:start w:val="1"/>
+        <w:numFmt w:val="decimal"/>
+        <w:suff w:val="tab"/>
+        <w:lvlText w:val="%6."/>
+        <w:lvlJc w:val="left"/>
+        <w:pPr>
+          <w:ind w:left="1931" w:hanging="611"/>
+        </w:pPr>
+        <w:rPr>
+          <w:rFonts w:ascii="Monaco" w:cs="Monaco" w:hAnsi="Monaco" w:eastAsia="Monaco"/>
+          <w:b w:val="0"/>
+          <w:bCs w:val="0"/>
+          <w:i w:val="0"/>
+          <w:iCs w:val="0"/>
+          <w:caps w:val="0"/>
+          <w:smallCaps w:val="0"/>
+          <w:strike w:val="0"/>
+          <w:dstrike w:val="0"/>
+          <w:outline w:val="0"/>
+          <w:emboss w:val="0"/>
+          <w:imprint w:val="0"/>
+          <w:color w:val="cccccc"/>
+          <w:spacing w:val="0"/>
+          <w:w w:val="100"/>
+          <w:kern w:val="0"/>
+          <w:position w:val="0"/>
+          <w:highlight w:val="none"/>
+          <w:vertAlign w:val="baseline"/>
+        </w:rPr>
+      </w:lvl>
+    </w:lvlOverride>
+    <w:lvlOverride w:ilvl="6">
+      <w:lvl w:ilvl="6">
+        <w:start w:val="1"/>
+        <w:numFmt w:val="decimal"/>
+        <w:suff w:val="tab"/>
+        <w:lvlText w:val="%7."/>
+        <w:lvlJc w:val="left"/>
+        <w:pPr>
+          <w:ind w:left="2151" w:hanging="611"/>
+        </w:pPr>
+        <w:rPr>
+          <w:rFonts w:ascii="Monaco" w:cs="Monaco" w:hAnsi="Monaco" w:eastAsia="Monaco"/>
+          <w:b w:val="0"/>
+          <w:bCs w:val="0"/>
+          <w:i w:val="0"/>
+          <w:iCs w:val="0"/>
+          <w:caps w:val="0"/>
+          <w:smallCaps w:val="0"/>
+          <w:strike w:val="0"/>
+          <w:dstrike w:val="0"/>
+          <w:outline w:val="0"/>
+          <w:emboss w:val="0"/>
+          <w:imprint w:val="0"/>
+          <w:color w:val="cccccc"/>
+          <w:spacing w:val="0"/>
+          <w:w w:val="100"/>
+          <w:kern w:val="0"/>
+          <w:position w:val="0"/>
+          <w:highlight w:val="none"/>
+          <w:vertAlign w:val="baseline"/>
+        </w:rPr>
+      </w:lvl>
+    </w:lvlOverride>
+    <w:lvlOverride w:ilvl="7">
+      <w:lvl w:ilvl="7">
+        <w:start w:val="1"/>
+        <w:numFmt w:val="decimal"/>
+        <w:suff w:val="tab"/>
+        <w:lvlText w:val="%8."/>
+        <w:lvlJc w:val="left"/>
+        <w:pPr>
+          <w:ind w:left="2371" w:hanging="611"/>
+        </w:pPr>
+        <w:rPr>
+          <w:rFonts w:ascii="Monaco" w:cs="Monaco" w:hAnsi="Monaco" w:eastAsia="Monaco"/>
+          <w:b w:val="0"/>
+          <w:bCs w:val="0"/>
+          <w:i w:val="0"/>
+          <w:iCs w:val="0"/>
+          <w:caps w:val="0"/>
+          <w:smallCaps w:val="0"/>
+          <w:strike w:val="0"/>
+          <w:dstrike w:val="0"/>
+          <w:outline w:val="0"/>
+          <w:emboss w:val="0"/>
+          <w:imprint w:val="0"/>
+          <w:color w:val="cccccc"/>
+          <w:spacing w:val="0"/>
+          <w:w w:val="100"/>
+          <w:kern w:val="0"/>
+          <w:position w:val="0"/>
+          <w:highlight w:val="none"/>
+          <w:vertAlign w:val="baseline"/>
+        </w:rPr>
+      </w:lvl>
+    </w:lvlOverride>
+    <w:lvlOverride w:ilvl="8">
+      <w:lvl w:ilvl="8">
+        <w:start w:val="1"/>
+        <w:numFmt w:val="decimal"/>
+        <w:suff w:val="tab"/>
+        <w:lvlText w:val="%9."/>
+        <w:lvlJc w:val="left"/>
+        <w:pPr>
+          <w:ind w:left="2591" w:hanging="611"/>
+        </w:pPr>
+        <w:rPr>
+          <w:rFonts w:ascii="Monaco" w:cs="Monaco" w:hAnsi="Monaco" w:eastAsia="Monaco"/>
+          <w:b w:val="0"/>
+          <w:bCs w:val="0"/>
+          <w:i w:val="0"/>
+          <w:iCs w:val="0"/>
+          <w:caps w:val="0"/>
+          <w:smallCaps w:val="0"/>
+          <w:strike w:val="0"/>
+          <w:dstrike w:val="0"/>
+          <w:outline w:val="0"/>
+          <w:emboss w:val="0"/>
+          <w:imprint w:val="0"/>
+          <w:color w:val="cccccc"/>
+          <w:spacing w:val="0"/>
+          <w:w w:val="100"/>
+          <w:kern w:val="0"/>
+          <w:position w:val="0"/>
+          <w:highlight w:val="none"/>
+          <w:vertAlign w:val="baseline"/>
+        </w:rPr>
+      </w:lvl>
+    </w:lvlOverride>
+  </w:num>
+  <w:num w:numId="47">
+    <w:abstractNumId w:val="0"/>
+    <w:lvlOverride w:ilvl="0">
+      <w:startOverride w:val="1"/>
+      <w:lvl w:ilvl="0">
+        <w:start w:val="1"/>
+        <w:numFmt w:val="decimal"/>
+        <w:suff w:val="tab"/>
+        <w:lvlText w:val="%1."/>
+        <w:lvlJc w:val="left"/>
+        <w:pPr>
+          <w:ind w:left="831" w:hanging="611"/>
+        </w:pPr>
+        <w:rPr>
+          <w:rFonts w:ascii="Monaco" w:cs="Monaco" w:hAnsi="Monaco" w:eastAsia="Monaco"/>
+          <w:b w:val="0"/>
+          <w:bCs w:val="0"/>
+          <w:i w:val="0"/>
+          <w:iCs w:val="0"/>
+          <w:caps w:val="0"/>
+          <w:smallCaps w:val="0"/>
+          <w:strike w:val="0"/>
+          <w:dstrike w:val="0"/>
+          <w:outline w:val="0"/>
+          <w:emboss w:val="0"/>
+          <w:imprint w:val="0"/>
+          <w:color w:val="cccccc"/>
+          <w:spacing w:val="0"/>
+          <w:w w:val="100"/>
+          <w:kern w:val="0"/>
+          <w:position w:val="0"/>
+          <w:highlight w:val="none"/>
+          <w:vertAlign w:val="baseline"/>
+        </w:rPr>
+      </w:lvl>
+    </w:lvlOverride>
+    <w:lvlOverride w:ilvl="1">
+      <w:lvl w:ilvl="1">
+        <w:start w:val="1"/>
+        <w:numFmt w:val="decimal"/>
+        <w:suff w:val="tab"/>
+        <w:lvlText w:val="%2."/>
+        <w:lvlJc w:val="left"/>
+        <w:pPr>
+          <w:ind w:left="1051" w:hanging="611"/>
+        </w:pPr>
+        <w:rPr>
+          <w:rFonts w:ascii="Monaco" w:cs="Monaco" w:hAnsi="Monaco" w:eastAsia="Monaco"/>
+          <w:b w:val="0"/>
+          <w:bCs w:val="0"/>
+          <w:i w:val="0"/>
+          <w:iCs w:val="0"/>
+          <w:caps w:val="0"/>
+          <w:smallCaps w:val="0"/>
+          <w:strike w:val="0"/>
+          <w:dstrike w:val="0"/>
+          <w:outline w:val="0"/>
+          <w:emboss w:val="0"/>
+          <w:imprint w:val="0"/>
+          <w:color w:val="cccccc"/>
+          <w:spacing w:val="0"/>
+          <w:w w:val="100"/>
+          <w:kern w:val="0"/>
+          <w:position w:val="0"/>
+          <w:highlight w:val="none"/>
+          <w:vertAlign w:val="baseline"/>
+        </w:rPr>
+      </w:lvl>
+    </w:lvlOverride>
+    <w:lvlOverride w:ilvl="2">
+      <w:lvl w:ilvl="2">
+        <w:start w:val="1"/>
+        <w:numFmt w:val="decimal"/>
+        <w:suff w:val="tab"/>
+        <w:lvlText w:val="%3."/>
+        <w:lvlJc w:val="left"/>
+        <w:pPr>
+          <w:ind w:left="1271" w:hanging="611"/>
+        </w:pPr>
+        <w:rPr>
+          <w:rFonts w:ascii="Monaco" w:cs="Monaco" w:hAnsi="Monaco" w:eastAsia="Monaco"/>
+          <w:b w:val="0"/>
+          <w:bCs w:val="0"/>
+          <w:i w:val="0"/>
+          <w:iCs w:val="0"/>
+          <w:caps w:val="0"/>
+          <w:smallCaps w:val="0"/>
+          <w:strike w:val="0"/>
+          <w:dstrike w:val="0"/>
+          <w:outline w:val="0"/>
+          <w:emboss w:val="0"/>
+          <w:imprint w:val="0"/>
+          <w:color w:val="cccccc"/>
+          <w:spacing w:val="0"/>
+          <w:w w:val="100"/>
+          <w:kern w:val="0"/>
+          <w:position w:val="0"/>
+          <w:highlight w:val="none"/>
+          <w:vertAlign w:val="baseline"/>
+        </w:rPr>
+      </w:lvl>
+    </w:lvlOverride>
+    <w:lvlOverride w:ilvl="3">
+      <w:lvl w:ilvl="3">
+        <w:start w:val="1"/>
+        <w:numFmt w:val="decimal"/>
+        <w:suff w:val="tab"/>
+        <w:lvlText w:val="%4."/>
+        <w:lvlJc w:val="left"/>
+        <w:pPr>
+          <w:ind w:left="1491" w:hanging="611"/>
+        </w:pPr>
+        <w:rPr>
+          <w:rFonts w:ascii="Monaco" w:cs="Monaco" w:hAnsi="Monaco" w:eastAsia="Monaco"/>
+          <w:b w:val="0"/>
+          <w:bCs w:val="0"/>
+          <w:i w:val="0"/>
+          <w:iCs w:val="0"/>
+          <w:caps w:val="0"/>
+          <w:smallCaps w:val="0"/>
+          <w:strike w:val="0"/>
+          <w:dstrike w:val="0"/>
+          <w:outline w:val="0"/>
+          <w:emboss w:val="0"/>
+          <w:imprint w:val="0"/>
+          <w:color w:val="cccccc"/>
+          <w:spacing w:val="0"/>
+          <w:w w:val="100"/>
+          <w:kern w:val="0"/>
+          <w:position w:val="0"/>
+          <w:highlight w:val="none"/>
+          <w:vertAlign w:val="baseline"/>
+        </w:rPr>
+      </w:lvl>
+    </w:lvlOverride>
+    <w:lvlOverride w:ilvl="4">
+      <w:lvl w:ilvl="4">
+        <w:start w:val="1"/>
+        <w:numFmt w:val="decimal"/>
+        <w:suff w:val="tab"/>
+        <w:lvlText w:val="%5."/>
+        <w:lvlJc w:val="left"/>
+        <w:pPr>
+          <w:ind w:left="1711" w:hanging="611"/>
+        </w:pPr>
+        <w:rPr>
+          <w:rFonts w:ascii="Monaco" w:cs="Monaco" w:hAnsi="Monaco" w:eastAsia="Monaco"/>
+          <w:b w:val="0"/>
+          <w:bCs w:val="0"/>
+          <w:i w:val="0"/>
+          <w:iCs w:val="0"/>
+          <w:caps w:val="0"/>
+          <w:smallCaps w:val="0"/>
+          <w:strike w:val="0"/>
+          <w:dstrike w:val="0"/>
+          <w:outline w:val="0"/>
+          <w:emboss w:val="0"/>
+          <w:imprint w:val="0"/>
+          <w:color w:val="cccccc"/>
+          <w:spacing w:val="0"/>
+          <w:w w:val="100"/>
+          <w:kern w:val="0"/>
+          <w:position w:val="0"/>
+          <w:highlight w:val="none"/>
+          <w:vertAlign w:val="baseline"/>
+        </w:rPr>
+      </w:lvl>
+    </w:lvlOverride>
+    <w:lvlOverride w:ilvl="5">
+      <w:lvl w:ilvl="5">
+        <w:start w:val="1"/>
+        <w:numFmt w:val="decimal"/>
+        <w:suff w:val="tab"/>
+        <w:lvlText w:val="%6."/>
+        <w:lvlJc w:val="left"/>
+        <w:pPr>
+          <w:ind w:left="1931" w:hanging="611"/>
+        </w:pPr>
+        <w:rPr>
+          <w:rFonts w:ascii="Monaco" w:cs="Monaco" w:hAnsi="Monaco" w:eastAsia="Monaco"/>
+          <w:b w:val="0"/>
+          <w:bCs w:val="0"/>
+          <w:i w:val="0"/>
+          <w:iCs w:val="0"/>
+          <w:caps w:val="0"/>
+          <w:smallCaps w:val="0"/>
+          <w:strike w:val="0"/>
+          <w:dstrike w:val="0"/>
+          <w:outline w:val="0"/>
+          <w:emboss w:val="0"/>
+          <w:imprint w:val="0"/>
+          <w:color w:val="cccccc"/>
+          <w:spacing w:val="0"/>
+          <w:w w:val="100"/>
+          <w:kern w:val="0"/>
+          <w:position w:val="0"/>
+          <w:highlight w:val="none"/>
+          <w:vertAlign w:val="baseline"/>
+        </w:rPr>
+      </w:lvl>
+    </w:lvlOverride>
+    <w:lvlOverride w:ilvl="6">
+      <w:lvl w:ilvl="6">
+        <w:start w:val="1"/>
+        <w:numFmt w:val="decimal"/>
+        <w:suff w:val="tab"/>
+        <w:lvlText w:val="%7."/>
+        <w:lvlJc w:val="left"/>
+        <w:pPr>
+          <w:ind w:left="2151" w:hanging="611"/>
+        </w:pPr>
+        <w:rPr>
+          <w:rFonts w:ascii="Monaco" w:cs="Monaco" w:hAnsi="Monaco" w:eastAsia="Monaco"/>
+          <w:b w:val="0"/>
+          <w:bCs w:val="0"/>
+          <w:i w:val="0"/>
+          <w:iCs w:val="0"/>
+          <w:caps w:val="0"/>
+          <w:smallCaps w:val="0"/>
+          <w:strike w:val="0"/>
+          <w:dstrike w:val="0"/>
+          <w:outline w:val="0"/>
+          <w:emboss w:val="0"/>
+          <w:imprint w:val="0"/>
+          <w:color w:val="cccccc"/>
+          <w:spacing w:val="0"/>
+          <w:w w:val="100"/>
+          <w:kern w:val="0"/>
+          <w:position w:val="0"/>
+          <w:highlight w:val="none"/>
+          <w:vertAlign w:val="baseline"/>
+        </w:rPr>
+      </w:lvl>
+    </w:lvlOverride>
+    <w:lvlOverride w:ilvl="7">
+      <w:lvl w:ilvl="7">
+        <w:start w:val="1"/>
+        <w:numFmt w:val="decimal"/>
+        <w:suff w:val="tab"/>
+        <w:lvlText w:val="%8."/>
+        <w:lvlJc w:val="left"/>
+        <w:pPr>
+          <w:ind w:left="2371" w:hanging="611"/>
+        </w:pPr>
+        <w:rPr>
+          <w:rFonts w:ascii="Monaco" w:cs="Monaco" w:hAnsi="Monaco" w:eastAsia="Monaco"/>
+          <w:b w:val="0"/>
+          <w:bCs w:val="0"/>
+          <w:i w:val="0"/>
+          <w:iCs w:val="0"/>
+          <w:caps w:val="0"/>
+          <w:smallCaps w:val="0"/>
+          <w:strike w:val="0"/>
+          <w:dstrike w:val="0"/>
+          <w:outline w:val="0"/>
+          <w:emboss w:val="0"/>
+          <w:imprint w:val="0"/>
+          <w:color w:val="cccccc"/>
+          <w:spacing w:val="0"/>
+          <w:w w:val="100"/>
+          <w:kern w:val="0"/>
+          <w:position w:val="0"/>
+          <w:highlight w:val="none"/>
+          <w:vertAlign w:val="baseline"/>
+        </w:rPr>
+      </w:lvl>
+    </w:lvlOverride>
+    <w:lvlOverride w:ilvl="8">
+      <w:lvl w:ilvl="8">
+        <w:start w:val="1"/>
+        <w:numFmt w:val="decimal"/>
+        <w:suff w:val="tab"/>
+        <w:lvlText w:val="%9."/>
+        <w:lvlJc w:val="left"/>
+        <w:pPr>
+          <w:ind w:left="2591" w:hanging="611"/>
+        </w:pPr>
+        <w:rPr>
+          <w:rFonts w:ascii="Monaco" w:cs="Monaco" w:hAnsi="Monaco" w:eastAsia="Monaco"/>
+          <w:b w:val="0"/>
+          <w:bCs w:val="0"/>
+          <w:i w:val="0"/>
+          <w:iCs w:val="0"/>
+          <w:caps w:val="0"/>
+          <w:smallCaps w:val="0"/>
+          <w:strike w:val="0"/>
+          <w:dstrike w:val="0"/>
+          <w:outline w:val="0"/>
+          <w:emboss w:val="0"/>
+          <w:imprint w:val="0"/>
+          <w:color w:val="cccccc"/>
+          <w:spacing w:val="0"/>
+          <w:w w:val="100"/>
+          <w:kern w:val="0"/>
+          <w:position w:val="0"/>
+          <w:highlight w:val="none"/>
+          <w:vertAlign w:val="baseline"/>
+        </w:rPr>
+      </w:lvl>
+    </w:lvlOverride>
+  </w:num>
+  <w:num w:numId="48">
+    <w:abstractNumId w:val="0"/>
+    <w:lvlOverride w:ilvl="0">
+      <w:startOverride w:val="1"/>
+      <w:lvl w:ilvl="0">
+        <w:start w:val="1"/>
+        <w:numFmt w:val="decimal"/>
+        <w:suff w:val="tab"/>
+        <w:lvlText w:val="%1."/>
+        <w:lvlJc w:val="left"/>
+        <w:pPr>
+          <w:ind w:left="831" w:hanging="611"/>
+        </w:pPr>
+        <w:rPr>
+          <w:rFonts w:ascii="Monaco" w:cs="Monaco" w:hAnsi="Monaco" w:eastAsia="Monaco"/>
+          <w:b w:val="0"/>
+          <w:bCs w:val="0"/>
+          <w:i w:val="0"/>
+          <w:iCs w:val="0"/>
+          <w:caps w:val="0"/>
+          <w:smallCaps w:val="0"/>
+          <w:strike w:val="0"/>
+          <w:dstrike w:val="0"/>
+          <w:outline w:val="0"/>
+          <w:emboss w:val="0"/>
+          <w:imprint w:val="0"/>
+          <w:color w:val="cccccc"/>
+          <w:spacing w:val="0"/>
+          <w:w w:val="100"/>
+          <w:kern w:val="0"/>
+          <w:position w:val="0"/>
+          <w:highlight w:val="none"/>
+          <w:vertAlign w:val="baseline"/>
+        </w:rPr>
+      </w:lvl>
+    </w:lvlOverride>
+    <w:lvlOverride w:ilvl="1">
+      <w:lvl w:ilvl="1">
+        <w:start w:val="1"/>
+        <w:numFmt w:val="decimal"/>
+        <w:suff w:val="tab"/>
+        <w:lvlText w:val="%2."/>
+        <w:lvlJc w:val="left"/>
+        <w:pPr>
+          <w:ind w:left="1051" w:hanging="611"/>
+        </w:pPr>
+        <w:rPr>
+          <w:rFonts w:ascii="Monaco" w:cs="Monaco" w:hAnsi="Monaco" w:eastAsia="Monaco"/>
+          <w:b w:val="0"/>
+          <w:bCs w:val="0"/>
+          <w:i w:val="0"/>
+          <w:iCs w:val="0"/>
+          <w:caps w:val="0"/>
+          <w:smallCaps w:val="0"/>
+          <w:strike w:val="0"/>
+          <w:dstrike w:val="0"/>
+          <w:outline w:val="0"/>
+          <w:emboss w:val="0"/>
+          <w:imprint w:val="0"/>
+          <w:color w:val="cccccc"/>
+          <w:spacing w:val="0"/>
+          <w:w w:val="100"/>
+          <w:kern w:val="0"/>
+          <w:position w:val="0"/>
+          <w:highlight w:val="none"/>
+          <w:vertAlign w:val="baseline"/>
+        </w:rPr>
+      </w:lvl>
+    </w:lvlOverride>
+    <w:lvlOverride w:ilvl="2">
+      <w:lvl w:ilvl="2">
+        <w:start w:val="1"/>
+        <w:numFmt w:val="decimal"/>
+        <w:suff w:val="tab"/>
+        <w:lvlText w:val="%3."/>
+        <w:lvlJc w:val="left"/>
+        <w:pPr>
+          <w:ind w:left="1271" w:hanging="611"/>
+        </w:pPr>
+        <w:rPr>
+          <w:rFonts w:ascii="Monaco" w:cs="Monaco" w:hAnsi="Monaco" w:eastAsia="Monaco"/>
+          <w:b w:val="0"/>
+          <w:bCs w:val="0"/>
+          <w:i w:val="0"/>
+          <w:iCs w:val="0"/>
+          <w:caps w:val="0"/>
+          <w:smallCaps w:val="0"/>
+          <w:strike w:val="0"/>
+          <w:dstrike w:val="0"/>
+          <w:outline w:val="0"/>
+          <w:emboss w:val="0"/>
+          <w:imprint w:val="0"/>
+          <w:color w:val="cccccc"/>
+          <w:spacing w:val="0"/>
+          <w:w w:val="100"/>
+          <w:kern w:val="0"/>
+          <w:position w:val="0"/>
+          <w:highlight w:val="none"/>
+          <w:vertAlign w:val="baseline"/>
+        </w:rPr>
+      </w:lvl>
+    </w:lvlOverride>
+    <w:lvlOverride w:ilvl="3">
+      <w:lvl w:ilvl="3">
+        <w:start w:val="1"/>
+        <w:numFmt w:val="decimal"/>
+        <w:suff w:val="tab"/>
+        <w:lvlText w:val="%4."/>
+        <w:lvlJc w:val="left"/>
+        <w:pPr>
+          <w:ind w:left="1491" w:hanging="611"/>
+        </w:pPr>
+        <w:rPr>
+          <w:rFonts w:ascii="Monaco" w:cs="Monaco" w:hAnsi="Monaco" w:eastAsia="Monaco"/>
+          <w:b w:val="0"/>
+          <w:bCs w:val="0"/>
+          <w:i w:val="0"/>
+          <w:iCs w:val="0"/>
+          <w:caps w:val="0"/>
+          <w:smallCaps w:val="0"/>
+          <w:strike w:val="0"/>
+          <w:dstrike w:val="0"/>
+          <w:outline w:val="0"/>
+          <w:emboss w:val="0"/>
+          <w:imprint w:val="0"/>
+          <w:color w:val="cccccc"/>
+          <w:spacing w:val="0"/>
+          <w:w w:val="100"/>
+          <w:kern w:val="0"/>
+          <w:position w:val="0"/>
+          <w:highlight w:val="none"/>
+          <w:vertAlign w:val="baseline"/>
+        </w:rPr>
+      </w:lvl>
+    </w:lvlOverride>
+    <w:lvlOverride w:ilvl="4">
+      <w:lvl w:ilvl="4">
+        <w:start w:val="1"/>
+        <w:numFmt w:val="decimal"/>
+        <w:suff w:val="tab"/>
+        <w:lvlText w:val="%5."/>
+        <w:lvlJc w:val="left"/>
+        <w:pPr>
+          <w:ind w:left="1711" w:hanging="611"/>
+        </w:pPr>
+        <w:rPr>
+          <w:rFonts w:ascii="Monaco" w:cs="Monaco" w:hAnsi="Monaco" w:eastAsia="Monaco"/>
+          <w:b w:val="0"/>
+          <w:bCs w:val="0"/>
+          <w:i w:val="0"/>
+          <w:iCs w:val="0"/>
+          <w:caps w:val="0"/>
+          <w:smallCaps w:val="0"/>
+          <w:strike w:val="0"/>
+          <w:dstrike w:val="0"/>
+          <w:outline w:val="0"/>
+          <w:emboss w:val="0"/>
+          <w:imprint w:val="0"/>
+          <w:color w:val="cccccc"/>
+          <w:spacing w:val="0"/>
+          <w:w w:val="100"/>
+          <w:kern w:val="0"/>
+          <w:position w:val="0"/>
+          <w:highlight w:val="none"/>
+          <w:vertAlign w:val="baseline"/>
+        </w:rPr>
+      </w:lvl>
+    </w:lvlOverride>
+    <w:lvlOverride w:ilvl="5">
+      <w:lvl w:ilvl="5">
+        <w:start w:val="1"/>
+        <w:numFmt w:val="decimal"/>
+        <w:suff w:val="tab"/>
+        <w:lvlText w:val="%6."/>
+        <w:lvlJc w:val="left"/>
+        <w:pPr>
+          <w:ind w:left="1931" w:hanging="611"/>
+        </w:pPr>
+        <w:rPr>
+          <w:rFonts w:ascii="Monaco" w:cs="Monaco" w:hAnsi="Monaco" w:eastAsia="Monaco"/>
+          <w:b w:val="0"/>
+          <w:bCs w:val="0"/>
+          <w:i w:val="0"/>
+          <w:iCs w:val="0"/>
+          <w:caps w:val="0"/>
+          <w:smallCaps w:val="0"/>
+          <w:strike w:val="0"/>
+          <w:dstrike w:val="0"/>
+          <w:outline w:val="0"/>
+          <w:emboss w:val="0"/>
+          <w:imprint w:val="0"/>
+          <w:color w:val="cccccc"/>
+          <w:spacing w:val="0"/>
+          <w:w w:val="100"/>
+          <w:kern w:val="0"/>
+          <w:position w:val="0"/>
+          <w:highlight w:val="none"/>
+          <w:vertAlign w:val="baseline"/>
+        </w:rPr>
+      </w:lvl>
+    </w:lvlOverride>
+    <w:lvlOverride w:ilvl="6">
+      <w:lvl w:ilvl="6">
+        <w:start w:val="1"/>
+        <w:numFmt w:val="decimal"/>
+        <w:suff w:val="tab"/>
+        <w:lvlText w:val="%7."/>
+        <w:lvlJc w:val="left"/>
+        <w:pPr>
+          <w:ind w:left="2151" w:hanging="611"/>
+        </w:pPr>
+        <w:rPr>
+          <w:rFonts w:ascii="Monaco" w:cs="Monaco" w:hAnsi="Monaco" w:eastAsia="Monaco"/>
+          <w:b w:val="0"/>
+          <w:bCs w:val="0"/>
+          <w:i w:val="0"/>
+          <w:iCs w:val="0"/>
+          <w:caps w:val="0"/>
+          <w:smallCaps w:val="0"/>
+          <w:strike w:val="0"/>
+          <w:dstrike w:val="0"/>
+          <w:outline w:val="0"/>
+          <w:emboss w:val="0"/>
+          <w:imprint w:val="0"/>
+          <w:color w:val="cccccc"/>
+          <w:spacing w:val="0"/>
+          <w:w w:val="100"/>
+          <w:kern w:val="0"/>
+          <w:position w:val="0"/>
+          <w:highlight w:val="none"/>
+          <w:vertAlign w:val="baseline"/>
+        </w:rPr>
+      </w:lvl>
+    </w:lvlOverride>
+    <w:lvlOverride w:ilvl="7">
+      <w:lvl w:ilvl="7">
+        <w:start w:val="1"/>
+        <w:numFmt w:val="decimal"/>
+        <w:suff w:val="tab"/>
+        <w:lvlText w:val="%8."/>
+        <w:lvlJc w:val="left"/>
+        <w:pPr>
+          <w:ind w:left="2371" w:hanging="611"/>
+        </w:pPr>
+        <w:rPr>
+          <w:rFonts w:ascii="Monaco" w:cs="Monaco" w:hAnsi="Monaco" w:eastAsia="Monaco"/>
+          <w:b w:val="0"/>
+          <w:bCs w:val="0"/>
+          <w:i w:val="0"/>
+          <w:iCs w:val="0"/>
+          <w:caps w:val="0"/>
+          <w:smallCaps w:val="0"/>
+          <w:strike w:val="0"/>
+          <w:dstrike w:val="0"/>
+          <w:outline w:val="0"/>
+          <w:emboss w:val="0"/>
+          <w:imprint w:val="0"/>
+          <w:color w:val="cccccc"/>
+          <w:spacing w:val="0"/>
+          <w:w w:val="100"/>
+          <w:kern w:val="0"/>
+          <w:position w:val="0"/>
+          <w:highlight w:val="none"/>
+          <w:vertAlign w:val="baseline"/>
+        </w:rPr>
+      </w:lvl>
+    </w:lvlOverride>
+    <w:lvlOverride w:ilvl="8">
+      <w:lvl w:ilvl="8">
+        <w:start w:val="1"/>
+        <w:numFmt w:val="decimal"/>
+        <w:suff w:val="tab"/>
+        <w:lvlText w:val="%9."/>
+        <w:lvlJc w:val="left"/>
+        <w:pPr>
+          <w:ind w:left="2591" w:hanging="611"/>
+        </w:pPr>
+        <w:rPr>
+          <w:rFonts w:ascii="Monaco" w:cs="Monaco" w:hAnsi="Monaco" w:eastAsia="Monaco"/>
+          <w:b w:val="0"/>
+          <w:bCs w:val="0"/>
+          <w:i w:val="0"/>
+          <w:iCs w:val="0"/>
+          <w:caps w:val="0"/>
+          <w:smallCaps w:val="0"/>
+          <w:strike w:val="0"/>
+          <w:dstrike w:val="0"/>
+          <w:outline w:val="0"/>
+          <w:emboss w:val="0"/>
+          <w:imprint w:val="0"/>
+          <w:color w:val="cccccc"/>
+          <w:spacing w:val="0"/>
+          <w:w w:val="100"/>
+          <w:kern w:val="0"/>
+          <w:position w:val="0"/>
+          <w:highlight w:val="none"/>
+          <w:vertAlign w:val="baseline"/>
+        </w:rPr>
+      </w:lvl>
     </w:lvlOverride>
   </w:num>
 </w:numbering>

</xml_diff>